<commit_message>
Ultimo intento del dia
Falta arrreglar error de dahdi
</commit_message>
<xml_diff>
--- a/Instalación de Asterisk en el servidor.docx
+++ b/Instalación de Asterisk en el servidor.docx
@@ -110,7 +110,21 @@
             <w:rStyle w:val="Hipervnculo"/>
             <w:lang w:val="es-ES"/>
           </w:rPr>
-          <w:t>https://www.asterisk.org/</w:t>
+          <w:t>https://www.aster</w:t>
+        </w:r>
+        <w:r>
+          <w:rPr>
+            <w:rStyle w:val="Hipervnculo"/>
+            <w:lang w:val="es-ES"/>
+          </w:rPr>
+          <w:t>i</w:t>
+        </w:r>
+        <w:r>
+          <w:rPr>
+            <w:rStyle w:val="Hipervnculo"/>
+            <w:lang w:val="es-ES"/>
+          </w:rPr>
+          <w:t>sk.org/</w:t>
         </w:r>
       </w:hyperlink>
       <w:r>
@@ -988,95 +1002,152 @@
           <w:lang w:val="es-ES"/>
         </w:rPr>
         <w:lastRenderedPageBreak/>
-        <w:t>Ahora para descarga</w:t>
-      </w:r>
-      <w:bookmarkStart w:id="0" w:name="_GoBack"/>
+        <w:t>Ahora para descargar esto se necesita el “</w:t>
+      </w:r>
+      <w:proofErr w:type="spellStart"/>
+      <w:r>
+        <w:rPr>
+          <w:lang w:val="es-ES"/>
+        </w:rPr>
+        <w:t>wget</w:t>
+      </w:r>
+      <w:proofErr w:type="spellEnd"/>
+      <w:r>
+        <w:rPr>
+          <w:lang w:val="es-ES"/>
+        </w:rPr>
+        <w:t xml:space="preserve">” </w:t>
+      </w:r>
+      <w:bookmarkStart w:id="0" w:name="_Hlk101364311"/>
+      <w:r>
+        <w:rPr>
+          <w:lang w:val="es-ES"/>
+        </w:rPr>
+        <w:t>y para instalarlo usamos el sig. comando:</w:t>
+      </w:r>
       <w:bookmarkEnd w:id="0"/>
-      <w:r>
-        <w:rPr>
-          <w:lang w:val="es-ES"/>
-        </w:rPr>
-        <w:t>r esto se necesita el “</w:t>
-      </w:r>
-      <w:proofErr w:type="spellStart"/>
-      <w:r>
-        <w:rPr>
+    </w:p>
+    <w:p>
+      <w:pPr>
+        <w:pStyle w:val="Prrafodelista"/>
+        <w:ind w:left="1416"/>
+        <w:rPr>
+          <w:highlight w:val="yellow"/>
+          <w:lang w:val="es-ES"/>
+        </w:rPr>
+      </w:pPr>
+      <w:proofErr w:type="spellStart"/>
+      <w:r>
+        <w:rPr>
+          <w:highlight w:val="yellow"/>
+          <w:lang w:val="es-ES"/>
+        </w:rPr>
+        <w:t>apt-get</w:t>
+      </w:r>
+      <w:proofErr w:type="spellEnd"/>
+      <w:r>
+        <w:rPr>
+          <w:highlight w:val="yellow"/>
+          <w:lang w:val="es-ES"/>
+        </w:rPr>
+        <w:t xml:space="preserve"> </w:t>
+      </w:r>
+      <w:proofErr w:type="spellStart"/>
+      <w:r>
+        <w:rPr>
+          <w:highlight w:val="yellow"/>
+          <w:lang w:val="es-ES"/>
+        </w:rPr>
+        <w:t>install</w:t>
+      </w:r>
+      <w:proofErr w:type="spellEnd"/>
+      <w:r>
+        <w:rPr>
+          <w:highlight w:val="yellow"/>
+          <w:lang w:val="es-ES"/>
+        </w:rPr>
+        <w:t xml:space="preserve"> </w:t>
+      </w:r>
+      <w:proofErr w:type="spellStart"/>
+      <w:r>
+        <w:rPr>
+          <w:highlight w:val="yellow"/>
           <w:lang w:val="es-ES"/>
         </w:rPr>
         <w:t>wget</w:t>
       </w:r>
       <w:proofErr w:type="spellEnd"/>
-      <w:r>
-        <w:rPr>
-          <w:lang w:val="es-ES"/>
-        </w:rPr>
-        <w:t>” y para instalarlo usamos el sig. comando:</w:t>
-      </w:r>
-    </w:p>
-    <w:p>
-      <w:pPr>
-        <w:pStyle w:val="Prrafodelista"/>
-        <w:ind w:left="1416"/>
-        <w:rPr>
-          <w:highlight w:val="yellow"/>
-          <w:lang w:val="es-ES"/>
-        </w:rPr>
-      </w:pPr>
-      <w:proofErr w:type="spellStart"/>
-      <w:r>
-        <w:rPr>
-          <w:highlight w:val="yellow"/>
-          <w:lang w:val="es-ES"/>
-        </w:rPr>
-        <w:t>apt-get</w:t>
-      </w:r>
-      <w:proofErr w:type="spellEnd"/>
-      <w:r>
-        <w:rPr>
-          <w:highlight w:val="yellow"/>
-          <w:lang w:val="es-ES"/>
-        </w:rPr>
-        <w:t xml:space="preserve"> </w:t>
-      </w:r>
-      <w:proofErr w:type="spellStart"/>
-      <w:r>
-        <w:rPr>
-          <w:highlight w:val="yellow"/>
-          <w:lang w:val="es-ES"/>
-        </w:rPr>
-        <w:t>install</w:t>
-      </w:r>
-      <w:proofErr w:type="spellEnd"/>
-      <w:r>
-        <w:rPr>
-          <w:highlight w:val="yellow"/>
-          <w:lang w:val="es-ES"/>
-        </w:rPr>
-        <w:t xml:space="preserve"> </w:t>
-      </w:r>
-      <w:proofErr w:type="spellStart"/>
-      <w:r>
-        <w:rPr>
-          <w:highlight w:val="yellow"/>
-          <w:lang w:val="es-ES"/>
-        </w:rPr>
-        <w:t>wget</w:t>
-      </w:r>
-      <w:proofErr w:type="spellEnd"/>
-    </w:p>
-    <w:p>
-      <w:pPr>
-        <w:pStyle w:val="Prrafodelista"/>
-        <w:ind w:left="1416"/>
-        <w:rPr>
-          <w:lang w:val="es-ES"/>
-        </w:rPr>
-      </w:pPr>
-      <w:r>
-        <w:rPr>
-          <w:lang w:val="es-ES"/>
-        </w:rPr>
-        <w:t>N</w:t>
+    </w:p>
+    <w:p>
+      <w:pPr>
+        <w:pStyle w:val="Prrafodelista"/>
+        <w:numPr>
+          <w:ilvl w:val="0"/>
+          <w:numId w:val="3"/>
+        </w:numPr>
+        <w:rPr>
+          <w:lang w:val="es-ES"/>
+        </w:rPr>
+      </w:pPr>
+      <w:r>
+        <w:rPr>
+          <w:lang w:val="es-ES"/>
+        </w:rPr>
+        <w:t>Saldrá</w:t>
+      </w:r>
+      <w:r>
+        <w:rPr>
+          <w:lang w:val="es-ES"/>
+        </w:rPr>
+        <w:t xml:space="preserve"> un mensaje de si deseamos continuar lo escribimos “Y”.</w:t>
+      </w:r>
+    </w:p>
+    <w:p>
+      <w:pPr>
+        <w:ind w:left="708"/>
+        <w:rPr>
+          <w:lang w:val="es-ES"/>
+        </w:rPr>
+      </w:pPr>
+      <w:r>
+        <w:rPr>
+          <w:lang w:val="es-ES"/>
+        </w:rPr>
+        <w:drawing>
+          <wp:inline distT="0" distB="0" distL="0" distR="0" wp14:anchorId="1758A75F" wp14:editId="61E3B51F">
+            <wp:extent cx="4779034" cy="3042727"/>
+            <wp:effectExtent l="0" t="0" r="2540" b="5715"/>
+            <wp:docPr id="5" name="Imagen 5"/>
+            <wp:cNvGraphicFramePr>
+              <a:graphicFrameLocks xmlns:a="http://schemas.openxmlformats.org/drawingml/2006/main" noChangeAspect="1"/>
+            </wp:cNvGraphicFramePr>
+            <a:graphic xmlns:a="http://schemas.openxmlformats.org/drawingml/2006/main">
+              <a:graphicData uri="http://schemas.openxmlformats.org/drawingml/2006/picture">
+                <pic:pic xmlns:pic="http://schemas.openxmlformats.org/drawingml/2006/picture">
+                  <pic:nvPicPr>
+                    <pic:cNvPr id="1" name=""/>
+                    <pic:cNvPicPr/>
+                  </pic:nvPicPr>
+                  <pic:blipFill>
+                    <a:blip r:embed="rId12"/>
+                    <a:stretch>
+                      <a:fillRect/>
+                    </a:stretch>
+                  </pic:blipFill>
+                  <pic:spPr>
+                    <a:xfrm>
+                      <a:off x="0" y="0"/>
+                      <a:ext cx="4787105" cy="3047866"/>
+                    </a:xfrm>
+                    <a:prstGeom prst="rect">
+                      <a:avLst/>
+                    </a:prstGeom>
+                  </pic:spPr>
+                </pic:pic>
+              </a:graphicData>
+            </a:graphic>
+          </wp:inline>
+        </w:drawing>
       </w:r>
     </w:p>
     <w:p>
@@ -1090,14 +1161,1899 @@
           <w:lang w:val="es-ES"/>
         </w:rPr>
       </w:pPr>
-    </w:p>
-    <w:p>
-      <w:pPr>
-        <w:ind w:left="720" w:firstLine="696"/>
-        <w:rPr>
-          <w:lang w:val="es-ES"/>
-        </w:rPr>
-      </w:pPr>
+      <w:r>
+        <w:rPr>
+          <w:lang w:val="es-ES"/>
+        </w:rPr>
+        <w:t xml:space="preserve">También se va necesitar el “Linux </w:t>
+      </w:r>
+      <w:proofErr w:type="spellStart"/>
+      <w:r>
+        <w:rPr>
+          <w:lang w:val="es-ES"/>
+        </w:rPr>
+        <w:t>Header</w:t>
+      </w:r>
+      <w:proofErr w:type="spellEnd"/>
+      <w:r>
+        <w:rPr>
+          <w:lang w:val="es-ES"/>
+        </w:rPr>
+        <w:t xml:space="preserve">” (puede tardar algo) </w:t>
+      </w:r>
+      <w:r>
+        <w:rPr>
+          <w:lang w:val="es-ES"/>
+        </w:rPr>
+        <w:t>y para instalarlo usamos el sig. comando:</w:t>
+      </w:r>
+    </w:p>
+    <w:p>
+      <w:pPr>
+        <w:pStyle w:val="Prrafodelista"/>
+        <w:ind w:left="1416"/>
+        <w:rPr>
+          <w:highlight w:val="yellow"/>
+          <w:lang w:val="es-ES"/>
+        </w:rPr>
+      </w:pPr>
+      <w:proofErr w:type="spellStart"/>
+      <w:r>
+        <w:rPr>
+          <w:highlight w:val="yellow"/>
+          <w:lang w:val="es-ES"/>
+        </w:rPr>
+        <w:t>apt-get</w:t>
+      </w:r>
+      <w:proofErr w:type="spellEnd"/>
+      <w:r>
+        <w:rPr>
+          <w:highlight w:val="yellow"/>
+          <w:lang w:val="es-ES"/>
+        </w:rPr>
+        <w:t xml:space="preserve"> </w:t>
+      </w:r>
+      <w:proofErr w:type="spellStart"/>
+      <w:r>
+        <w:rPr>
+          <w:highlight w:val="yellow"/>
+          <w:lang w:val="es-ES"/>
+        </w:rPr>
+        <w:t>install</w:t>
+      </w:r>
+      <w:proofErr w:type="spellEnd"/>
+      <w:r>
+        <w:rPr>
+          <w:highlight w:val="yellow"/>
+          <w:lang w:val="es-ES"/>
+        </w:rPr>
+        <w:t xml:space="preserve"> </w:t>
+      </w:r>
+      <w:proofErr w:type="spellStart"/>
+      <w:r>
+        <w:rPr>
+          <w:highlight w:val="yellow"/>
+          <w:lang w:val="es-ES"/>
+        </w:rPr>
+        <w:t>linux</w:t>
+      </w:r>
+      <w:proofErr w:type="spellEnd"/>
+      <w:r>
+        <w:rPr>
+          <w:highlight w:val="yellow"/>
+          <w:lang w:val="es-ES"/>
+        </w:rPr>
+        <w:t>-</w:t>
+      </w:r>
+      <w:proofErr w:type="spellStart"/>
+      <w:r>
+        <w:rPr>
+          <w:highlight w:val="yellow"/>
+          <w:lang w:val="es-ES"/>
+        </w:rPr>
+        <w:t>headers</w:t>
+      </w:r>
+      <w:proofErr w:type="spellEnd"/>
+      <w:r>
+        <w:rPr>
+          <w:highlight w:val="yellow"/>
+          <w:lang w:val="es-ES"/>
+        </w:rPr>
+        <w:t>-$(</w:t>
+      </w:r>
+      <w:proofErr w:type="spellStart"/>
+      <w:r>
+        <w:rPr>
+          <w:highlight w:val="yellow"/>
+          <w:lang w:val="es-ES"/>
+        </w:rPr>
+        <w:t>uname</w:t>
+      </w:r>
+      <w:proofErr w:type="spellEnd"/>
+      <w:r>
+        <w:rPr>
+          <w:highlight w:val="yellow"/>
+          <w:lang w:val="es-ES"/>
+        </w:rPr>
+        <w:t xml:space="preserve"> -r)</w:t>
+      </w:r>
+    </w:p>
+    <w:p>
+      <w:pPr>
+        <w:pStyle w:val="Prrafodelista"/>
+        <w:numPr>
+          <w:ilvl w:val="0"/>
+          <w:numId w:val="4"/>
+        </w:numPr>
+        <w:rPr>
+          <w:lang w:val="es-ES"/>
+        </w:rPr>
+      </w:pPr>
+      <w:r>
+        <w:rPr>
+          <w:lang w:val="es-ES"/>
+        </w:rPr>
+        <w:t>Saldrá</w:t>
+      </w:r>
+      <w:r>
+        <w:rPr>
+          <w:lang w:val="es-ES"/>
+        </w:rPr>
+        <w:t xml:space="preserve"> un mensaje de si deseamos continuar lo escribimos “Y”.</w:t>
+      </w:r>
+    </w:p>
+    <w:p>
+      <w:pPr>
+        <w:rPr>
+          <w:lang w:val="es-ES"/>
+        </w:rPr>
+      </w:pPr>
+    </w:p>
+    <w:p>
+      <w:pPr>
+        <w:rPr>
+          <w:lang w:val="es-ES"/>
+        </w:rPr>
+      </w:pPr>
+    </w:p>
+    <w:p>
+      <w:pPr>
+        <w:rPr>
+          <w:lang w:val="es-ES"/>
+        </w:rPr>
+      </w:pPr>
+    </w:p>
+    <w:p>
+      <w:pPr>
+        <w:rPr>
+          <w:lang w:val="es-ES"/>
+        </w:rPr>
+      </w:pPr>
+    </w:p>
+    <w:p>
+      <w:pPr>
+        <w:rPr>
+          <w:lang w:val="es-ES"/>
+        </w:rPr>
+      </w:pPr>
+    </w:p>
+    <w:p>
+      <w:pPr>
+        <w:rPr>
+          <w:lang w:val="es-ES"/>
+        </w:rPr>
+      </w:pPr>
+    </w:p>
+    <w:p>
+      <w:pPr>
+        <w:rPr>
+          <w:lang w:val="es-ES"/>
+        </w:rPr>
+      </w:pPr>
+    </w:p>
+    <w:p>
+      <w:pPr>
+        <w:rPr>
+          <w:lang w:val="es-ES"/>
+        </w:rPr>
+      </w:pPr>
+    </w:p>
+    <w:p>
+      <w:pPr>
+        <w:rPr>
+          <w:lang w:val="es-ES"/>
+        </w:rPr>
+      </w:pPr>
+    </w:p>
+    <w:p>
+      <w:pPr>
+        <w:rPr>
+          <w:lang w:val="es-ES"/>
+        </w:rPr>
+      </w:pPr>
+    </w:p>
+    <w:p>
+      <w:pPr>
+        <w:rPr>
+          <w:lang w:val="es-ES"/>
+        </w:rPr>
+      </w:pPr>
+    </w:p>
+    <w:p>
+      <w:pPr>
+        <w:rPr>
+          <w:lang w:val="es-ES"/>
+        </w:rPr>
+      </w:pPr>
+    </w:p>
+    <w:p>
+      <w:pPr>
+        <w:pStyle w:val="Prrafodelista"/>
+        <w:numPr>
+          <w:ilvl w:val="0"/>
+          <w:numId w:val="1"/>
+        </w:numPr>
+        <w:rPr>
+          <w:lang w:val="es-ES"/>
+        </w:rPr>
+      </w:pPr>
+      <w:r>
+        <w:rPr>
+          <w:lang w:val="es-ES"/>
+        </w:rPr>
+        <w:lastRenderedPageBreak/>
+        <w:t>Ahora si ya podremos descargar los objetos, primero descargaremos Asterisk con el sig. comando:</w:t>
+      </w:r>
+    </w:p>
+    <w:p>
+      <w:pPr>
+        <w:pStyle w:val="Prrafodelista"/>
+        <w:ind w:left="1416"/>
+        <w:rPr>
+          <w:lang w:val="es-ES"/>
+        </w:rPr>
+      </w:pPr>
+      <w:proofErr w:type="spellStart"/>
+      <w:r>
+        <w:rPr>
+          <w:lang w:val="es-ES"/>
+        </w:rPr>
+        <w:t>wget</w:t>
+      </w:r>
+      <w:proofErr w:type="spellEnd"/>
+      <w:r>
+        <w:rPr>
+          <w:lang w:val="es-ES"/>
+        </w:rPr>
+        <w:t xml:space="preserve"> </w:t>
+      </w:r>
+      <w:r>
+        <w:rPr>
+          <w:lang w:val="es-ES"/>
+        </w:rPr>
+        <w:t>https://downloads.asterisk.org/pub/telephony/asterisk/asterisk-1</w:t>
+      </w:r>
+      <w:r>
+        <w:rPr>
+          <w:lang w:val="es-ES"/>
+        </w:rPr>
+        <w:t>8</w:t>
+      </w:r>
+      <w:r>
+        <w:rPr>
+          <w:lang w:val="es-ES"/>
+        </w:rPr>
+        <w:t>-current.tar.gz</w:t>
+      </w:r>
+    </w:p>
+    <w:p>
+      <w:pPr>
+        <w:pStyle w:val="Prrafodelista"/>
+        <w:ind w:left="1416"/>
+        <w:rPr>
+          <w:lang w:val="es-ES"/>
+        </w:rPr>
+      </w:pPr>
+    </w:p>
+    <w:p>
+      <w:pPr>
+        <w:rPr>
+          <w:lang w:val="es-ES"/>
+        </w:rPr>
+      </w:pPr>
+      <w:r>
+        <w:rPr>
+          <w:lang w:val="es-ES"/>
+        </w:rPr>
+        <w:tab/>
+      </w:r>
+      <w:r>
+        <w:rPr>
+          <w:lang w:val="es-ES"/>
+        </w:rPr>
+        <w:drawing>
+          <wp:inline distT="0" distB="0" distL="0" distR="0" wp14:anchorId="1A0C7FC1" wp14:editId="03888C89">
+            <wp:extent cx="4776825" cy="3034295"/>
+            <wp:effectExtent l="0" t="0" r="5080" b="0"/>
+            <wp:docPr id="6" name="Imagen 6"/>
+            <wp:cNvGraphicFramePr>
+              <a:graphicFrameLocks xmlns:a="http://schemas.openxmlformats.org/drawingml/2006/main" noChangeAspect="1"/>
+            </wp:cNvGraphicFramePr>
+            <a:graphic xmlns:a="http://schemas.openxmlformats.org/drawingml/2006/main">
+              <a:graphicData uri="http://schemas.openxmlformats.org/drawingml/2006/picture">
+                <pic:pic xmlns:pic="http://schemas.openxmlformats.org/drawingml/2006/picture">
+                  <pic:nvPicPr>
+                    <pic:cNvPr id="1" name=""/>
+                    <pic:cNvPicPr/>
+                  </pic:nvPicPr>
+                  <pic:blipFill>
+                    <a:blip r:embed="rId13"/>
+                    <a:stretch>
+                      <a:fillRect/>
+                    </a:stretch>
+                  </pic:blipFill>
+                  <pic:spPr>
+                    <a:xfrm>
+                      <a:off x="0" y="0"/>
+                      <a:ext cx="4779209" cy="3035809"/>
+                    </a:xfrm>
+                    <a:prstGeom prst="rect">
+                      <a:avLst/>
+                    </a:prstGeom>
+                  </pic:spPr>
+                </pic:pic>
+              </a:graphicData>
+            </a:graphic>
+          </wp:inline>
+        </w:drawing>
+      </w:r>
+    </w:p>
+    <w:p>
+      <w:pPr>
+        <w:pStyle w:val="Prrafodelista"/>
+        <w:numPr>
+          <w:ilvl w:val="0"/>
+          <w:numId w:val="1"/>
+        </w:numPr>
+        <w:rPr>
+          <w:lang w:val="es-ES"/>
+        </w:rPr>
+      </w:pPr>
+      <w:r>
+        <w:rPr>
+          <w:lang w:val="es-ES"/>
+        </w:rPr>
+        <w:t>Luego</w:t>
+      </w:r>
+      <w:r>
+        <w:rPr>
+          <w:lang w:val="es-ES"/>
+        </w:rPr>
+        <w:t xml:space="preserve"> descargaremos </w:t>
+      </w:r>
+      <w:proofErr w:type="spellStart"/>
+      <w:r>
+        <w:rPr>
+          <w:lang w:val="es-ES"/>
+        </w:rPr>
+        <w:t>libpri</w:t>
+      </w:r>
+      <w:proofErr w:type="spellEnd"/>
+      <w:r>
+        <w:rPr>
+          <w:lang w:val="es-ES"/>
+        </w:rPr>
+        <w:t xml:space="preserve"> con el sig. comando:</w:t>
+      </w:r>
+    </w:p>
+    <w:p>
+      <w:pPr>
+        <w:pStyle w:val="Prrafodelista"/>
+        <w:ind w:left="1416"/>
+        <w:rPr>
+          <w:highlight w:val="yellow"/>
+          <w:lang w:val="es-ES"/>
+        </w:rPr>
+      </w:pPr>
+      <w:r>
+        <w:rPr>
+          <w:lang w:val="es-ES"/>
+        </w:rPr>
+        <w:t xml:space="preserve"> </w:t>
+      </w:r>
+      <w:proofErr w:type="spellStart"/>
+      <w:r>
+        <w:rPr>
+          <w:highlight w:val="yellow"/>
+          <w:lang w:val="es-ES"/>
+        </w:rPr>
+        <w:t>wget</w:t>
+      </w:r>
+      <w:proofErr w:type="spellEnd"/>
+      <w:r>
+        <w:rPr>
+          <w:highlight w:val="yellow"/>
+          <w:lang w:val="es-ES"/>
+        </w:rPr>
+        <w:t xml:space="preserve"> </w:t>
+      </w:r>
+      <w:r>
+        <w:rPr>
+          <w:highlight w:val="yellow"/>
+          <w:lang w:val="es-ES"/>
+        </w:rPr>
+        <w:t>https://downloads.asterisk.org/pub/telephony/libpri/libpri-current.tar.gz</w:t>
+      </w:r>
+    </w:p>
+    <w:p>
+      <w:pPr>
+        <w:rPr>
+          <w:lang w:val="es-ES"/>
+        </w:rPr>
+      </w:pPr>
+      <w:r>
+        <w:rPr>
+          <w:lang w:val="es-ES"/>
+        </w:rPr>
+        <w:tab/>
+      </w:r>
+      <w:r>
+        <w:rPr>
+          <w:lang w:val="es-ES"/>
+        </w:rPr>
+        <w:drawing>
+          <wp:inline distT="0" distB="0" distL="0" distR="0" wp14:anchorId="0C752A4F" wp14:editId="3E677A6F">
+            <wp:extent cx="4806086" cy="3036024"/>
+            <wp:effectExtent l="0" t="0" r="0" b="0"/>
+            <wp:docPr id="7" name="Imagen 7"/>
+            <wp:cNvGraphicFramePr>
+              <a:graphicFrameLocks xmlns:a="http://schemas.openxmlformats.org/drawingml/2006/main" noChangeAspect="1"/>
+            </wp:cNvGraphicFramePr>
+            <a:graphic xmlns:a="http://schemas.openxmlformats.org/drawingml/2006/main">
+              <a:graphicData uri="http://schemas.openxmlformats.org/drawingml/2006/picture">
+                <pic:pic xmlns:pic="http://schemas.openxmlformats.org/drawingml/2006/picture">
+                  <pic:nvPicPr>
+                    <pic:cNvPr id="1" name=""/>
+                    <pic:cNvPicPr/>
+                  </pic:nvPicPr>
+                  <pic:blipFill>
+                    <a:blip r:embed="rId14"/>
+                    <a:stretch>
+                      <a:fillRect/>
+                    </a:stretch>
+                  </pic:blipFill>
+                  <pic:spPr>
+                    <a:xfrm>
+                      <a:off x="0" y="0"/>
+                      <a:ext cx="4836709" cy="3055368"/>
+                    </a:xfrm>
+                    <a:prstGeom prst="rect">
+                      <a:avLst/>
+                    </a:prstGeom>
+                  </pic:spPr>
+                </pic:pic>
+              </a:graphicData>
+            </a:graphic>
+          </wp:inline>
+        </w:drawing>
+      </w:r>
+    </w:p>
+    <w:p>
+      <w:pPr>
+        <w:rPr>
+          <w:lang w:val="es-ES"/>
+        </w:rPr>
+      </w:pPr>
+    </w:p>
+    <w:p>
+      <w:pPr>
+        <w:rPr>
+          <w:lang w:val="es-ES"/>
+        </w:rPr>
+      </w:pPr>
+    </w:p>
+    <w:p>
+      <w:pPr>
+        <w:pStyle w:val="Prrafodelista"/>
+        <w:numPr>
+          <w:ilvl w:val="0"/>
+          <w:numId w:val="1"/>
+        </w:numPr>
+        <w:rPr>
+          <w:lang w:val="es-ES"/>
+        </w:rPr>
+      </w:pPr>
+      <w:r>
+        <w:rPr>
+          <w:lang w:val="es-ES"/>
+        </w:rPr>
+        <w:lastRenderedPageBreak/>
+        <w:t xml:space="preserve">Luego descargaremos </w:t>
+      </w:r>
+      <w:proofErr w:type="spellStart"/>
+      <w:r>
+        <w:rPr>
+          <w:lang w:val="es-ES"/>
+        </w:rPr>
+        <w:t>libpri</w:t>
+      </w:r>
+      <w:proofErr w:type="spellEnd"/>
+      <w:r>
+        <w:rPr>
+          <w:lang w:val="es-ES"/>
+        </w:rPr>
+        <w:t xml:space="preserve"> con el sig. comando:</w:t>
+      </w:r>
+    </w:p>
+    <w:p>
+      <w:pPr>
+        <w:pStyle w:val="Prrafodelista"/>
+        <w:ind w:left="1416"/>
+        <w:rPr>
+          <w:highlight w:val="yellow"/>
+          <w:lang w:val="es-ES"/>
+        </w:rPr>
+      </w:pPr>
+      <w:r>
+        <w:rPr>
+          <w:lang w:val="es-ES"/>
+        </w:rPr>
+        <w:t xml:space="preserve"> </w:t>
+      </w:r>
+      <w:proofErr w:type="spellStart"/>
+      <w:r>
+        <w:rPr>
+          <w:highlight w:val="yellow"/>
+          <w:lang w:val="es-ES"/>
+        </w:rPr>
+        <w:t>wget</w:t>
+      </w:r>
+      <w:proofErr w:type="spellEnd"/>
+      <w:r>
+        <w:rPr>
+          <w:highlight w:val="yellow"/>
+          <w:lang w:val="es-ES"/>
+        </w:rPr>
+        <w:t xml:space="preserve"> https://downloads.asterisk.org/pub/telephony/libpri/libpri-current.tar.gz</w:t>
+      </w:r>
+    </w:p>
+    <w:p>
+      <w:pPr>
+        <w:rPr>
+          <w:lang w:val="es-ES"/>
+        </w:rPr>
+      </w:pPr>
+      <w:r>
+        <w:rPr>
+          <w:lang w:val="es-ES"/>
+        </w:rPr>
+        <w:tab/>
+      </w:r>
+      <w:r>
+        <w:rPr>
+          <w:lang w:val="es-ES"/>
+        </w:rPr>
+        <w:drawing>
+          <wp:inline distT="0" distB="0" distL="0" distR="0" wp14:anchorId="75B51041" wp14:editId="24D6BC0B">
+            <wp:extent cx="4864608" cy="3072992"/>
+            <wp:effectExtent l="0" t="0" r="0" b="0"/>
+            <wp:docPr id="8" name="Imagen 8"/>
+            <wp:cNvGraphicFramePr>
+              <a:graphicFrameLocks xmlns:a="http://schemas.openxmlformats.org/drawingml/2006/main" noChangeAspect="1"/>
+            </wp:cNvGraphicFramePr>
+            <a:graphic xmlns:a="http://schemas.openxmlformats.org/drawingml/2006/main">
+              <a:graphicData uri="http://schemas.openxmlformats.org/drawingml/2006/picture">
+                <pic:pic xmlns:pic="http://schemas.openxmlformats.org/drawingml/2006/picture">
+                  <pic:nvPicPr>
+                    <pic:cNvPr id="1" name=""/>
+                    <pic:cNvPicPr/>
+                  </pic:nvPicPr>
+                  <pic:blipFill>
+                    <a:blip r:embed="rId14"/>
+                    <a:stretch>
+                      <a:fillRect/>
+                    </a:stretch>
+                  </pic:blipFill>
+                  <pic:spPr>
+                    <a:xfrm>
+                      <a:off x="0" y="0"/>
+                      <a:ext cx="4884415" cy="3085504"/>
+                    </a:xfrm>
+                    <a:prstGeom prst="rect">
+                      <a:avLst/>
+                    </a:prstGeom>
+                  </pic:spPr>
+                </pic:pic>
+              </a:graphicData>
+            </a:graphic>
+          </wp:inline>
+        </w:drawing>
+      </w:r>
+      <w:r>
+        <w:rPr>
+          <w:lang w:val="es-ES"/>
+        </w:rPr>
+        <w:t xml:space="preserve"> </w:t>
+      </w:r>
+    </w:p>
+    <w:p>
+      <w:pPr>
+        <w:pStyle w:val="Prrafodelista"/>
+        <w:numPr>
+          <w:ilvl w:val="0"/>
+          <w:numId w:val="1"/>
+        </w:numPr>
+        <w:rPr>
+          <w:lang w:val="es-ES"/>
+        </w:rPr>
+      </w:pPr>
+      <w:r>
+        <w:rPr>
+          <w:lang w:val="es-ES"/>
+        </w:rPr>
+        <w:t xml:space="preserve">Después </w:t>
+      </w:r>
+      <w:r>
+        <w:rPr>
+          <w:lang w:val="es-ES"/>
+        </w:rPr>
+        <w:t xml:space="preserve">descargaremos </w:t>
+      </w:r>
+      <w:r>
+        <w:rPr>
+          <w:lang w:val="es-ES"/>
+        </w:rPr>
+        <w:t>“</w:t>
+      </w:r>
+      <w:proofErr w:type="spellStart"/>
+      <w:r>
+        <w:rPr>
+          <w:lang w:val="es-ES"/>
+        </w:rPr>
+        <w:t>dahdi</w:t>
+      </w:r>
+      <w:proofErr w:type="spellEnd"/>
+      <w:r>
+        <w:rPr>
+          <w:lang w:val="es-ES"/>
+        </w:rPr>
+        <w:t>” pero será el enlace que dice “</w:t>
+      </w:r>
+      <w:proofErr w:type="spellStart"/>
+      <w:r>
+        <w:rPr>
+          <w:lang w:val="es-ES"/>
+        </w:rPr>
+        <w:t>dahdi</w:t>
+      </w:r>
+      <w:proofErr w:type="spellEnd"/>
+      <w:r>
+        <w:rPr>
+          <w:lang w:val="es-ES"/>
+        </w:rPr>
+        <w:t>-complete</w:t>
+      </w:r>
+      <w:r>
+        <w:rPr>
+          <w:lang w:val="es-ES"/>
+        </w:rPr>
+        <w:t>”</w:t>
+      </w:r>
+      <w:r>
+        <w:rPr>
+          <w:lang w:val="es-ES"/>
+        </w:rPr>
+        <w:t xml:space="preserve"> con el sig. comando:</w:t>
+      </w:r>
+    </w:p>
+    <w:p>
+      <w:pPr>
+        <w:pStyle w:val="Prrafodelista"/>
+        <w:ind w:left="1416"/>
+        <w:rPr>
+          <w:highlight w:val="yellow"/>
+          <w:lang w:val="es-ES"/>
+        </w:rPr>
+      </w:pPr>
+      <w:r>
+        <w:rPr>
+          <w:highlight w:val="yellow"/>
+          <w:lang w:val="es-ES"/>
+        </w:rPr>
+        <w:t xml:space="preserve"> </w:t>
+      </w:r>
+      <w:proofErr w:type="spellStart"/>
+      <w:r>
+        <w:rPr>
+          <w:highlight w:val="yellow"/>
+          <w:lang w:val="es-ES"/>
+        </w:rPr>
+        <w:t>wget</w:t>
+      </w:r>
+      <w:proofErr w:type="spellEnd"/>
+      <w:r>
+        <w:rPr>
+          <w:highlight w:val="yellow"/>
+          <w:lang w:val="es-ES"/>
+        </w:rPr>
+        <w:t xml:space="preserve"> https://downloads.asterisk.org/pub/telephony/dahdi-linux-complete/dahdi-linux-complete-current.tar.gz</w:t>
+      </w:r>
+    </w:p>
+    <w:p>
+      <w:pPr>
+        <w:rPr>
+          <w:lang w:val="es-ES"/>
+        </w:rPr>
+      </w:pPr>
+      <w:r>
+        <w:rPr>
+          <w:lang w:val="es-ES"/>
+        </w:rPr>
+        <w:tab/>
+      </w:r>
+      <w:r>
+        <w:rPr>
+          <w:lang w:val="es-ES"/>
+        </w:rPr>
+        <w:drawing>
+          <wp:inline distT="0" distB="0" distL="0" distR="0" wp14:anchorId="2DF1B519" wp14:editId="38AD8424">
+            <wp:extent cx="4879238" cy="3062359"/>
+            <wp:effectExtent l="0" t="0" r="0" b="5080"/>
+            <wp:docPr id="9" name="Imagen 9"/>
+            <wp:cNvGraphicFramePr>
+              <a:graphicFrameLocks xmlns:a="http://schemas.openxmlformats.org/drawingml/2006/main" noChangeAspect="1"/>
+            </wp:cNvGraphicFramePr>
+            <a:graphic xmlns:a="http://schemas.openxmlformats.org/drawingml/2006/main">
+              <a:graphicData uri="http://schemas.openxmlformats.org/drawingml/2006/picture">
+                <pic:pic xmlns:pic="http://schemas.openxmlformats.org/drawingml/2006/picture">
+                  <pic:nvPicPr>
+                    <pic:cNvPr id="1" name=""/>
+                    <pic:cNvPicPr/>
+                  </pic:nvPicPr>
+                  <pic:blipFill>
+                    <a:blip r:embed="rId15"/>
+                    <a:stretch>
+                      <a:fillRect/>
+                    </a:stretch>
+                  </pic:blipFill>
+                  <pic:spPr>
+                    <a:xfrm>
+                      <a:off x="0" y="0"/>
+                      <a:ext cx="4908114" cy="3080482"/>
+                    </a:xfrm>
+                    <a:prstGeom prst="rect">
+                      <a:avLst/>
+                    </a:prstGeom>
+                  </pic:spPr>
+                </pic:pic>
+              </a:graphicData>
+            </a:graphic>
+          </wp:inline>
+        </w:drawing>
+      </w:r>
+    </w:p>
+    <w:p>
+      <w:pPr>
+        <w:rPr>
+          <w:lang w:val="es-ES"/>
+        </w:rPr>
+      </w:pPr>
+    </w:p>
+    <w:p>
+      <w:pPr>
+        <w:rPr>
+          <w:lang w:val="es-ES"/>
+        </w:rPr>
+      </w:pPr>
+    </w:p>
+    <w:p>
+      <w:pPr>
+        <w:pStyle w:val="Prrafodelista"/>
+        <w:numPr>
+          <w:ilvl w:val="0"/>
+          <w:numId w:val="1"/>
+        </w:numPr>
+        <w:rPr>
+          <w:lang w:val="es-ES"/>
+        </w:rPr>
+      </w:pPr>
+      <w:r>
+        <w:rPr>
+          <w:lang w:val="es-ES"/>
+        </w:rPr>
+        <w:lastRenderedPageBreak/>
+        <w:t>Ahora que están descargados, seguiría descomprimirlos usaremos los sigs. comandos:</w:t>
+      </w:r>
+    </w:p>
+    <w:p>
+      <w:pPr>
+        <w:pStyle w:val="Prrafodelista"/>
+        <w:numPr>
+          <w:ilvl w:val="1"/>
+          <w:numId w:val="1"/>
+        </w:numPr>
+        <w:rPr>
+          <w:lang w:val="es-ES"/>
+        </w:rPr>
+      </w:pPr>
+      <w:r>
+        <w:rPr>
+          <w:lang w:val="es-ES"/>
+        </w:rPr>
+        <w:t>Asterisk</w:t>
+      </w:r>
+    </w:p>
+    <w:p>
+      <w:pPr>
+        <w:ind w:left="708" w:firstLine="708"/>
+        <w:rPr>
+          <w:lang w:val="es-ES"/>
+        </w:rPr>
+      </w:pPr>
+      <w:proofErr w:type="spellStart"/>
+      <w:r>
+        <w:rPr>
+          <w:highlight w:val="yellow"/>
+          <w:lang w:val="es-ES"/>
+        </w:rPr>
+        <w:t>tar</w:t>
+      </w:r>
+      <w:proofErr w:type="spellEnd"/>
+      <w:r>
+        <w:rPr>
+          <w:highlight w:val="yellow"/>
+          <w:lang w:val="es-ES"/>
+        </w:rPr>
+        <w:t xml:space="preserve"> -</w:t>
+      </w:r>
+      <w:proofErr w:type="spellStart"/>
+      <w:r>
+        <w:rPr>
+          <w:highlight w:val="yellow"/>
+          <w:lang w:val="es-ES"/>
+        </w:rPr>
+        <w:t>zxvf</w:t>
+      </w:r>
+      <w:proofErr w:type="spellEnd"/>
+      <w:r>
+        <w:rPr>
+          <w:highlight w:val="yellow"/>
+          <w:lang w:val="es-ES"/>
+        </w:rPr>
+        <w:t xml:space="preserve"> </w:t>
+      </w:r>
+      <w:r>
+        <w:rPr>
+          <w:highlight w:val="yellow"/>
+          <w:lang w:val="es-ES"/>
+        </w:rPr>
+        <w:t>asterisk-18-current.tar.gz</w:t>
+      </w:r>
+    </w:p>
+    <w:p>
+      <w:pPr>
+        <w:rPr>
+          <w:lang w:val="es-ES"/>
+        </w:rPr>
+      </w:pPr>
+      <w:r>
+        <w:rPr>
+          <w:lang w:val="es-ES"/>
+        </w:rPr>
+        <w:tab/>
+      </w:r>
+      <w:r>
+        <w:rPr>
+          <w:lang w:val="es-ES"/>
+        </w:rPr>
+        <w:drawing>
+          <wp:inline distT="0" distB="0" distL="0" distR="0" wp14:anchorId="1780C257" wp14:editId="5B53E863">
+            <wp:extent cx="4806086" cy="3042549"/>
+            <wp:effectExtent l="0" t="0" r="0" b="5715"/>
+            <wp:docPr id="13" name="Imagen 13"/>
+            <wp:cNvGraphicFramePr>
+              <a:graphicFrameLocks xmlns:a="http://schemas.openxmlformats.org/drawingml/2006/main" noChangeAspect="1"/>
+            </wp:cNvGraphicFramePr>
+            <a:graphic xmlns:a="http://schemas.openxmlformats.org/drawingml/2006/main">
+              <a:graphicData uri="http://schemas.openxmlformats.org/drawingml/2006/picture">
+                <pic:pic xmlns:pic="http://schemas.openxmlformats.org/drawingml/2006/picture">
+                  <pic:nvPicPr>
+                    <pic:cNvPr id="1" name=""/>
+                    <pic:cNvPicPr/>
+                  </pic:nvPicPr>
+                  <pic:blipFill>
+                    <a:blip r:embed="rId16"/>
+                    <a:stretch>
+                      <a:fillRect/>
+                    </a:stretch>
+                  </pic:blipFill>
+                  <pic:spPr>
+                    <a:xfrm>
+                      <a:off x="0" y="0"/>
+                      <a:ext cx="4838801" cy="3063260"/>
+                    </a:xfrm>
+                    <a:prstGeom prst="rect">
+                      <a:avLst/>
+                    </a:prstGeom>
+                  </pic:spPr>
+                </pic:pic>
+              </a:graphicData>
+            </a:graphic>
+          </wp:inline>
+        </w:drawing>
+      </w:r>
+    </w:p>
+    <w:p>
+      <w:pPr>
+        <w:pStyle w:val="Prrafodelista"/>
+        <w:numPr>
+          <w:ilvl w:val="1"/>
+          <w:numId w:val="1"/>
+        </w:numPr>
+        <w:rPr>
+          <w:lang w:val="es-ES"/>
+        </w:rPr>
+      </w:pPr>
+      <w:proofErr w:type="spellStart"/>
+      <w:r>
+        <w:rPr>
+          <w:lang w:val="es-ES"/>
+        </w:rPr>
+        <w:t>Libpri</w:t>
+      </w:r>
+      <w:proofErr w:type="spellEnd"/>
+    </w:p>
+    <w:p>
+      <w:pPr>
+        <w:ind w:left="1416" w:firstLine="24"/>
+        <w:rPr>
+          <w:lang w:val="es-ES"/>
+        </w:rPr>
+      </w:pPr>
+      <w:bookmarkStart w:id="1" w:name="_Hlk101366194"/>
+      <w:proofErr w:type="spellStart"/>
+      <w:r>
+        <w:rPr>
+          <w:highlight w:val="yellow"/>
+          <w:lang w:val="es-ES"/>
+        </w:rPr>
+        <w:t>tar</w:t>
+      </w:r>
+      <w:proofErr w:type="spellEnd"/>
+      <w:r>
+        <w:rPr>
+          <w:highlight w:val="yellow"/>
+          <w:lang w:val="es-ES"/>
+        </w:rPr>
+        <w:t xml:space="preserve"> -</w:t>
+      </w:r>
+      <w:proofErr w:type="spellStart"/>
+      <w:r>
+        <w:rPr>
+          <w:highlight w:val="yellow"/>
+          <w:lang w:val="es-ES"/>
+        </w:rPr>
+        <w:t>zxvf</w:t>
+      </w:r>
+      <w:proofErr w:type="spellEnd"/>
+      <w:r>
+        <w:rPr>
+          <w:highlight w:val="yellow"/>
+          <w:lang w:val="es-ES"/>
+        </w:rPr>
+        <w:t xml:space="preserve"> libpri</w:t>
+      </w:r>
+      <w:r>
+        <w:rPr>
+          <w:highlight w:val="yellow"/>
+          <w:lang w:val="es-ES"/>
+        </w:rPr>
+        <w:t>-current.tar.gz</w:t>
+      </w:r>
+    </w:p>
+    <w:p>
+      <w:pPr>
+        <w:rPr>
+          <w:lang w:val="es-ES"/>
+        </w:rPr>
+      </w:pPr>
+      <w:r>
+        <w:rPr>
+          <w:lang w:val="es-ES"/>
+        </w:rPr>
+        <w:tab/>
+      </w:r>
+      <w:r>
+        <w:rPr>
+          <w:lang w:val="es-ES"/>
+        </w:rPr>
+        <w:drawing>
+          <wp:inline distT="0" distB="0" distL="0" distR="0" wp14:anchorId="5F14B521" wp14:editId="1F9AF8EC">
+            <wp:extent cx="4820717" cy="3032720"/>
+            <wp:effectExtent l="0" t="0" r="0" b="0"/>
+            <wp:docPr id="12" name="Imagen 12"/>
+            <wp:cNvGraphicFramePr>
+              <a:graphicFrameLocks xmlns:a="http://schemas.openxmlformats.org/drawingml/2006/main" noChangeAspect="1"/>
+            </wp:cNvGraphicFramePr>
+            <a:graphic xmlns:a="http://schemas.openxmlformats.org/drawingml/2006/main">
+              <a:graphicData uri="http://schemas.openxmlformats.org/drawingml/2006/picture">
+                <pic:pic xmlns:pic="http://schemas.openxmlformats.org/drawingml/2006/picture">
+                  <pic:nvPicPr>
+                    <pic:cNvPr id="1" name=""/>
+                    <pic:cNvPicPr/>
+                  </pic:nvPicPr>
+                  <pic:blipFill>
+                    <a:blip r:embed="rId17"/>
+                    <a:stretch>
+                      <a:fillRect/>
+                    </a:stretch>
+                  </pic:blipFill>
+                  <pic:spPr>
+                    <a:xfrm>
+                      <a:off x="0" y="0"/>
+                      <a:ext cx="4840614" cy="3045237"/>
+                    </a:xfrm>
+                    <a:prstGeom prst="rect">
+                      <a:avLst/>
+                    </a:prstGeom>
+                  </pic:spPr>
+                </pic:pic>
+              </a:graphicData>
+            </a:graphic>
+          </wp:inline>
+        </w:drawing>
+      </w:r>
+    </w:p>
+    <w:p>
+      <w:pPr>
+        <w:rPr>
+          <w:lang w:val="es-ES"/>
+        </w:rPr>
+      </w:pPr>
+    </w:p>
+    <w:p>
+      <w:pPr>
+        <w:rPr>
+          <w:lang w:val="es-ES"/>
+        </w:rPr>
+      </w:pPr>
+    </w:p>
+    <w:p>
+      <w:pPr>
+        <w:rPr>
+          <w:lang w:val="es-ES"/>
+        </w:rPr>
+      </w:pPr>
+    </w:p>
+    <w:bookmarkEnd w:id="1"/>
+    <w:p>
+      <w:pPr>
+        <w:pStyle w:val="Prrafodelista"/>
+        <w:numPr>
+          <w:ilvl w:val="1"/>
+          <w:numId w:val="1"/>
+        </w:numPr>
+        <w:rPr>
+          <w:lang w:val="es-ES"/>
+        </w:rPr>
+      </w:pPr>
+      <w:proofErr w:type="spellStart"/>
+      <w:r>
+        <w:rPr>
+          <w:lang w:val="es-ES"/>
+        </w:rPr>
+        <w:t>Dahdi</w:t>
+      </w:r>
+      <w:proofErr w:type="spellEnd"/>
+    </w:p>
+    <w:p>
+      <w:pPr>
+        <w:ind w:left="708" w:firstLine="708"/>
+        <w:rPr>
+          <w:lang w:val="es-ES"/>
+        </w:rPr>
+      </w:pPr>
+      <w:bookmarkStart w:id="2" w:name="_Hlk101366112"/>
+      <w:proofErr w:type="spellStart"/>
+      <w:r>
+        <w:rPr>
+          <w:highlight w:val="yellow"/>
+          <w:lang w:val="es-ES"/>
+        </w:rPr>
+        <w:t>tar</w:t>
+      </w:r>
+      <w:proofErr w:type="spellEnd"/>
+      <w:r>
+        <w:rPr>
+          <w:highlight w:val="yellow"/>
+          <w:lang w:val="es-ES"/>
+        </w:rPr>
+        <w:t xml:space="preserve"> -</w:t>
+      </w:r>
+      <w:proofErr w:type="spellStart"/>
+      <w:r>
+        <w:rPr>
+          <w:highlight w:val="yellow"/>
+          <w:lang w:val="es-ES"/>
+        </w:rPr>
+        <w:t>zxvf</w:t>
+      </w:r>
+      <w:proofErr w:type="spellEnd"/>
+      <w:r>
+        <w:rPr>
+          <w:highlight w:val="yellow"/>
+          <w:lang w:val="es-ES"/>
+        </w:rPr>
+        <w:t xml:space="preserve"> dahdi-linux-complete-current.tar.gz</w:t>
+      </w:r>
+    </w:p>
+    <w:bookmarkEnd w:id="2"/>
+    <w:p>
+      <w:pPr>
+        <w:rPr>
+          <w:lang w:val="es-ES"/>
+        </w:rPr>
+      </w:pPr>
+      <w:r>
+        <w:rPr>
+          <w:lang w:val="es-ES"/>
+        </w:rPr>
+        <w:tab/>
+      </w:r>
+      <w:r>
+        <w:rPr>
+          <w:lang w:val="es-ES"/>
+        </w:rPr>
+        <w:drawing>
+          <wp:inline distT="0" distB="0" distL="0" distR="0" wp14:anchorId="7BE11BED" wp14:editId="5E946C68">
+            <wp:extent cx="4835347" cy="3022776"/>
+            <wp:effectExtent l="0" t="0" r="3810" b="6350"/>
+            <wp:docPr id="11" name="Imagen 11"/>
+            <wp:cNvGraphicFramePr>
+              <a:graphicFrameLocks xmlns:a="http://schemas.openxmlformats.org/drawingml/2006/main" noChangeAspect="1"/>
+            </wp:cNvGraphicFramePr>
+            <a:graphic xmlns:a="http://schemas.openxmlformats.org/drawingml/2006/main">
+              <a:graphicData uri="http://schemas.openxmlformats.org/drawingml/2006/picture">
+                <pic:pic xmlns:pic="http://schemas.openxmlformats.org/drawingml/2006/picture">
+                  <pic:nvPicPr>
+                    <pic:cNvPr id="1" name=""/>
+                    <pic:cNvPicPr/>
+                  </pic:nvPicPr>
+                  <pic:blipFill>
+                    <a:blip r:embed="rId18"/>
+                    <a:stretch>
+                      <a:fillRect/>
+                    </a:stretch>
+                  </pic:blipFill>
+                  <pic:spPr>
+                    <a:xfrm>
+                      <a:off x="0" y="0"/>
+                      <a:ext cx="4841947" cy="3026902"/>
+                    </a:xfrm>
+                    <a:prstGeom prst="rect">
+                      <a:avLst/>
+                    </a:prstGeom>
+                  </pic:spPr>
+                </pic:pic>
+              </a:graphicData>
+            </a:graphic>
+          </wp:inline>
+        </w:drawing>
+      </w:r>
+    </w:p>
+    <w:p>
+      <w:pPr>
+        <w:pStyle w:val="Prrafodelista"/>
+        <w:numPr>
+          <w:ilvl w:val="0"/>
+          <w:numId w:val="1"/>
+        </w:numPr>
+        <w:rPr>
+          <w:lang w:val="es-ES"/>
+        </w:rPr>
+      </w:pPr>
+      <w:r>
+        <w:rPr>
+          <w:lang w:val="es-ES"/>
+        </w:rPr>
+        <w:t>Después se necesita unas cuantas aplicaciones más, pero si usamos “</w:t>
+      </w:r>
+      <w:proofErr w:type="spellStart"/>
+      <w:r>
+        <w:rPr>
+          <w:lang w:val="es-ES"/>
+        </w:rPr>
+        <w:t>wget</w:t>
+      </w:r>
+      <w:proofErr w:type="spellEnd"/>
+      <w:r>
+        <w:rPr>
+          <w:lang w:val="es-ES"/>
+        </w:rPr>
+        <w:t>”, dirá que no tiene tales dependencias, por lo que haremos será lo siguiente:</w:t>
+      </w:r>
+    </w:p>
+    <w:p>
+      <w:pPr>
+        <w:pStyle w:val="Prrafodelista"/>
+        <w:numPr>
+          <w:ilvl w:val="1"/>
+          <w:numId w:val="1"/>
+        </w:numPr>
+        <w:rPr>
+          <w:lang w:val="es-ES"/>
+        </w:rPr>
+      </w:pPr>
+      <w:r>
+        <w:rPr>
+          <w:lang w:val="es-ES"/>
+        </w:rPr>
+        <w:t>Entramos al sig. directorio:</w:t>
+      </w:r>
+    </w:p>
+    <w:p>
+      <w:pPr>
+        <w:ind w:left="708" w:firstLine="708"/>
+        <w:rPr>
+          <w:highlight w:val="yellow"/>
+          <w:lang w:val="es-ES"/>
+        </w:rPr>
+      </w:pPr>
+      <w:r>
+        <w:rPr>
+          <w:highlight w:val="yellow"/>
+          <w:lang w:val="es-ES"/>
+        </w:rPr>
+        <w:t xml:space="preserve">cd </w:t>
+      </w:r>
+      <w:r>
+        <w:rPr>
+          <w:highlight w:val="yellow"/>
+          <w:lang w:val="es-ES"/>
+        </w:rPr>
+        <w:t xml:space="preserve">asterisk-18.11.2 </w:t>
+      </w:r>
+      <w:r>
+        <w:rPr>
+          <w:highlight w:val="yellow"/>
+          <w:lang w:val="es-ES"/>
+        </w:rPr>
+        <w:t>/</w:t>
+      </w:r>
+      <w:proofErr w:type="spellStart"/>
+      <w:r>
+        <w:rPr>
+          <w:highlight w:val="yellow"/>
+          <w:lang w:val="es-ES"/>
+        </w:rPr>
+        <w:t>contrib</w:t>
+      </w:r>
+      <w:proofErr w:type="spellEnd"/>
+      <w:r>
+        <w:rPr>
+          <w:highlight w:val="yellow"/>
+          <w:lang w:val="es-ES"/>
+        </w:rPr>
+        <w:t>/scripts</w:t>
+      </w:r>
+    </w:p>
+    <w:p>
+      <w:pPr>
+        <w:rPr>
+          <w:lang w:val="es-ES"/>
+        </w:rPr>
+      </w:pPr>
+      <w:r>
+        <w:rPr>
+          <w:lang w:val="es-ES"/>
+        </w:rPr>
+        <w:tab/>
+      </w:r>
+      <w:r>
+        <w:rPr>
+          <w:lang w:val="es-ES"/>
+        </w:rPr>
+        <w:tab/>
+      </w:r>
+      <w:r>
+        <w:rPr>
+          <w:lang w:val="es-ES"/>
+        </w:rPr>
+        <w:drawing>
+          <wp:inline distT="0" distB="0" distL="0" distR="0" wp14:anchorId="4CB1B88F" wp14:editId="144C64E8">
+            <wp:extent cx="5026373" cy="585216"/>
+            <wp:effectExtent l="0" t="0" r="3175" b="5715"/>
+            <wp:docPr id="14" name="Imagen 14"/>
+            <wp:cNvGraphicFramePr>
+              <a:graphicFrameLocks xmlns:a="http://schemas.openxmlformats.org/drawingml/2006/main" noChangeAspect="1"/>
+            </wp:cNvGraphicFramePr>
+            <a:graphic xmlns:a="http://schemas.openxmlformats.org/drawingml/2006/main">
+              <a:graphicData uri="http://schemas.openxmlformats.org/drawingml/2006/picture">
+                <pic:pic xmlns:pic="http://schemas.openxmlformats.org/drawingml/2006/picture">
+                  <pic:nvPicPr>
+                    <pic:cNvPr id="1" name=""/>
+                    <pic:cNvPicPr/>
+                  </pic:nvPicPr>
+                  <pic:blipFill>
+                    <a:blip r:embed="rId19"/>
+                    <a:stretch>
+                      <a:fillRect/>
+                    </a:stretch>
+                  </pic:blipFill>
+                  <pic:spPr>
+                    <a:xfrm>
+                      <a:off x="0" y="0"/>
+                      <a:ext cx="5198323" cy="605236"/>
+                    </a:xfrm>
+                    <a:prstGeom prst="rect">
+                      <a:avLst/>
+                    </a:prstGeom>
+                  </pic:spPr>
+                </pic:pic>
+              </a:graphicData>
+            </a:graphic>
+          </wp:inline>
+        </w:drawing>
+      </w:r>
+    </w:p>
+    <w:p>
+      <w:pPr>
+        <w:rPr>
+          <w:lang w:val="es-ES"/>
+        </w:rPr>
+      </w:pPr>
+    </w:p>
+    <w:p>
+      <w:pPr>
+        <w:rPr>
+          <w:lang w:val="es-ES"/>
+        </w:rPr>
+      </w:pPr>
+    </w:p>
+    <w:p>
+      <w:pPr>
+        <w:rPr>
+          <w:lang w:val="es-ES"/>
+        </w:rPr>
+      </w:pPr>
+    </w:p>
+    <w:p>
+      <w:pPr>
+        <w:rPr>
+          <w:lang w:val="es-ES"/>
+        </w:rPr>
+      </w:pPr>
+    </w:p>
+    <w:p>
+      <w:pPr>
+        <w:rPr>
+          <w:lang w:val="es-ES"/>
+        </w:rPr>
+      </w:pPr>
+    </w:p>
+    <w:p>
+      <w:pPr>
+        <w:rPr>
+          <w:lang w:val="es-ES"/>
+        </w:rPr>
+      </w:pPr>
+    </w:p>
+    <w:p>
+      <w:pPr>
+        <w:rPr>
+          <w:lang w:val="es-ES"/>
+        </w:rPr>
+      </w:pPr>
+    </w:p>
+    <w:p>
+      <w:pPr>
+        <w:rPr>
+          <w:lang w:val="es-ES"/>
+        </w:rPr>
+      </w:pPr>
+    </w:p>
+    <w:p>
+      <w:pPr>
+        <w:rPr>
+          <w:lang w:val="es-ES"/>
+        </w:rPr>
+      </w:pPr>
+    </w:p>
+    <w:p>
+      <w:pPr>
+        <w:rPr>
+          <w:lang w:val="es-ES"/>
+        </w:rPr>
+      </w:pPr>
+    </w:p>
+    <w:p>
+      <w:pPr>
+        <w:pStyle w:val="Prrafodelista"/>
+        <w:numPr>
+          <w:ilvl w:val="0"/>
+          <w:numId w:val="1"/>
+        </w:numPr>
+        <w:rPr>
+          <w:lang w:val="es-ES"/>
+        </w:rPr>
+      </w:pPr>
+      <w:r>
+        <w:rPr>
+          <w:lang w:val="es-ES"/>
+        </w:rPr>
+        <w:t>Después instalaremos un archivo que se llama “</w:t>
+      </w:r>
+      <w:proofErr w:type="spellStart"/>
+      <w:r>
+        <w:rPr>
+          <w:lang w:val="es-ES"/>
+        </w:rPr>
+        <w:t>install</w:t>
+      </w:r>
+      <w:proofErr w:type="spellEnd"/>
+      <w:r>
+        <w:rPr>
+          <w:lang w:val="es-ES"/>
+        </w:rPr>
+        <w:t xml:space="preserve"> </w:t>
+      </w:r>
+      <w:proofErr w:type="spellStart"/>
+      <w:r>
+        <w:rPr>
+          <w:lang w:val="es-ES"/>
+        </w:rPr>
+        <w:t>prereq</w:t>
+      </w:r>
+      <w:proofErr w:type="spellEnd"/>
+      <w:r>
+        <w:rPr>
+          <w:lang w:val="es-ES"/>
+        </w:rPr>
+        <w:t>”, para ello usaremos el sig.</w:t>
+      </w:r>
+      <w:r>
+        <w:rPr>
+          <w:lang w:val="es-ES"/>
+        </w:rPr>
+        <w:t xml:space="preserve"> </w:t>
+      </w:r>
+      <w:bookmarkStart w:id="3" w:name="_GoBack"/>
+      <w:bookmarkEnd w:id="3"/>
+      <w:r>
+        <w:rPr>
+          <w:lang w:val="es-ES"/>
+        </w:rPr>
+        <w:t>comando:</w:t>
+      </w:r>
+    </w:p>
+    <w:p>
+      <w:pPr>
+        <w:ind w:left="1980"/>
+        <w:rPr>
+          <w:lang w:val="es-ES"/>
+        </w:rPr>
+      </w:pPr>
+      <w:proofErr w:type="gramStart"/>
+      <w:r>
+        <w:rPr>
+          <w:highlight w:val="yellow"/>
+          <w:lang w:val="es-ES"/>
+        </w:rPr>
+        <w:t>./</w:t>
+      </w:r>
+      <w:proofErr w:type="spellStart"/>
+      <w:proofErr w:type="gramEnd"/>
+      <w:r>
+        <w:rPr>
+          <w:highlight w:val="yellow"/>
+          <w:lang w:val="es-ES"/>
+        </w:rPr>
+        <w:t>install_prereq</w:t>
+      </w:r>
+      <w:proofErr w:type="spellEnd"/>
+      <w:r>
+        <w:rPr>
+          <w:highlight w:val="yellow"/>
+          <w:lang w:val="es-ES"/>
+        </w:rPr>
+        <w:t xml:space="preserve"> </w:t>
+      </w:r>
+      <w:proofErr w:type="spellStart"/>
+      <w:r>
+        <w:rPr>
+          <w:highlight w:val="yellow"/>
+          <w:lang w:val="es-ES"/>
+        </w:rPr>
+        <w:t>install</w:t>
+      </w:r>
+      <w:proofErr w:type="spellEnd"/>
+    </w:p>
+    <w:p>
+      <w:pPr>
+        <w:pStyle w:val="Prrafodelista"/>
+        <w:numPr>
+          <w:ilvl w:val="0"/>
+          <w:numId w:val="8"/>
+        </w:numPr>
+        <w:rPr>
+          <w:lang w:val="es-ES"/>
+        </w:rPr>
+      </w:pPr>
+      <w:r>
+        <w:rPr>
+          <w:lang w:val="es-ES"/>
+        </w:rPr>
+        <w:t xml:space="preserve">Saldrá un cuadro en donde deberemos colocar el número de región del país, en el caso de </w:t>
+      </w:r>
+      <w:proofErr w:type="spellStart"/>
+      <w:r>
+        <w:rPr>
+          <w:lang w:val="es-ES"/>
+        </w:rPr>
+        <w:t>Mexico</w:t>
+      </w:r>
+      <w:proofErr w:type="spellEnd"/>
+      <w:r>
+        <w:rPr>
+          <w:lang w:val="es-ES"/>
+        </w:rPr>
+        <w:t xml:space="preserve"> “52”.</w:t>
+      </w:r>
+    </w:p>
+    <w:p>
+      <w:pPr>
+        <w:ind w:left="708"/>
+        <w:rPr>
+          <w:lang w:val="es-ES"/>
+        </w:rPr>
+      </w:pPr>
+      <w:r>
+        <w:rPr>
+          <w:lang w:val="es-ES"/>
+        </w:rPr>
+        <w:drawing>
+          <wp:inline distT="0" distB="0" distL="0" distR="0" wp14:anchorId="30BC3F30" wp14:editId="7F481AED">
+            <wp:extent cx="5612130" cy="3545205"/>
+            <wp:effectExtent l="0" t="0" r="7620" b="0"/>
+            <wp:docPr id="15" name="Imagen 15"/>
+            <wp:cNvGraphicFramePr>
+              <a:graphicFrameLocks xmlns:a="http://schemas.openxmlformats.org/drawingml/2006/main" noChangeAspect="1"/>
+            </wp:cNvGraphicFramePr>
+            <a:graphic xmlns:a="http://schemas.openxmlformats.org/drawingml/2006/main">
+              <a:graphicData uri="http://schemas.openxmlformats.org/drawingml/2006/picture">
+                <pic:pic xmlns:pic="http://schemas.openxmlformats.org/drawingml/2006/picture">
+                  <pic:nvPicPr>
+                    <pic:cNvPr id="1" name=""/>
+                    <pic:cNvPicPr/>
+                  </pic:nvPicPr>
+                  <pic:blipFill>
+                    <a:blip r:embed="rId20"/>
+                    <a:stretch>
+                      <a:fillRect/>
+                    </a:stretch>
+                  </pic:blipFill>
+                  <pic:spPr>
+                    <a:xfrm>
+                      <a:off x="0" y="0"/>
+                      <a:ext cx="5612130" cy="3545205"/>
+                    </a:xfrm>
+                    <a:prstGeom prst="rect">
+                      <a:avLst/>
+                    </a:prstGeom>
+                  </pic:spPr>
+                </pic:pic>
+              </a:graphicData>
+            </a:graphic>
+          </wp:inline>
+        </w:drawing>
+      </w:r>
+    </w:p>
+    <w:p>
+      <w:pPr>
+        <w:ind w:left="1980"/>
+        <w:rPr>
+          <w:lang w:val="es-ES"/>
+        </w:rPr>
+      </w:pPr>
+    </w:p>
+    <w:p>
+      <w:pPr>
+        <w:ind w:left="1980"/>
+        <w:rPr>
+          <w:lang w:val="es-ES"/>
+        </w:rPr>
+      </w:pPr>
+    </w:p>
+    <w:p>
+      <w:pPr>
+        <w:ind w:left="1980"/>
+        <w:rPr>
+          <w:lang w:val="es-ES"/>
+        </w:rPr>
+      </w:pPr>
+    </w:p>
+    <w:p>
+      <w:pPr>
+        <w:ind w:left="1980"/>
+        <w:rPr>
+          <w:lang w:val="es-ES"/>
+        </w:rPr>
+      </w:pPr>
+    </w:p>
+    <w:p>
+      <w:pPr>
+        <w:ind w:left="1980"/>
+        <w:rPr>
+          <w:lang w:val="es-ES"/>
+        </w:rPr>
+      </w:pPr>
+    </w:p>
+    <w:p>
+      <w:pPr>
+        <w:ind w:left="1980"/>
+        <w:rPr>
+          <w:lang w:val="es-ES"/>
+        </w:rPr>
+      </w:pPr>
+    </w:p>
+    <w:p>
+      <w:pPr>
+        <w:ind w:left="1980"/>
+        <w:rPr>
+          <w:lang w:val="es-ES"/>
+        </w:rPr>
+      </w:pPr>
+    </w:p>
+    <w:p>
+      <w:pPr>
+        <w:ind w:left="1980"/>
+        <w:rPr>
+          <w:lang w:val="es-ES"/>
+        </w:rPr>
+      </w:pPr>
+    </w:p>
+    <w:p>
+      <w:pPr>
+        <w:ind w:left="1980"/>
+        <w:rPr>
+          <w:lang w:val="es-ES"/>
+        </w:rPr>
+      </w:pPr>
+    </w:p>
+    <w:p>
+      <w:pPr>
+        <w:pStyle w:val="Prrafodelista"/>
+        <w:numPr>
+          <w:ilvl w:val="0"/>
+          <w:numId w:val="1"/>
+        </w:numPr>
+        <w:rPr>
+          <w:lang w:val="es-ES"/>
+        </w:rPr>
+      </w:pPr>
+      <w:r>
+        <w:rPr>
+          <w:lang w:val="es-ES"/>
+        </w:rPr>
+        <w:lastRenderedPageBreak/>
+        <w:t xml:space="preserve">Una </w:t>
+      </w:r>
+      <w:r>
+        <w:rPr>
+          <w:lang w:val="es-ES"/>
+        </w:rPr>
+        <w:t>vez terminado de instalar las dependencias, ahora si instalaremos el “Asterisk”, “</w:t>
+      </w:r>
+      <w:proofErr w:type="spellStart"/>
+      <w:r>
+        <w:rPr>
+          <w:lang w:val="es-ES"/>
+        </w:rPr>
+        <w:t>libpri</w:t>
+      </w:r>
+      <w:proofErr w:type="spellEnd"/>
+      <w:r>
+        <w:rPr>
+          <w:lang w:val="es-ES"/>
+        </w:rPr>
+        <w:t>” y “</w:t>
+      </w:r>
+      <w:proofErr w:type="spellStart"/>
+      <w:r>
+        <w:rPr>
+          <w:lang w:val="es-ES"/>
+        </w:rPr>
+        <w:t>dahdi</w:t>
+      </w:r>
+      <w:proofErr w:type="spellEnd"/>
+      <w:r>
+        <w:rPr>
+          <w:lang w:val="es-ES"/>
+        </w:rPr>
+        <w:t>”. Primero empezaremos con “</w:t>
+      </w:r>
+      <w:proofErr w:type="spellStart"/>
+      <w:r>
+        <w:rPr>
+          <w:lang w:val="es-ES"/>
+        </w:rPr>
+        <w:t>dahdi</w:t>
+      </w:r>
+      <w:proofErr w:type="spellEnd"/>
+      <w:r>
+        <w:rPr>
+          <w:lang w:val="es-ES"/>
+        </w:rPr>
+        <w:t>” para ello ingresaremos al sig. directorio:</w:t>
+      </w:r>
+    </w:p>
+    <w:p>
+      <w:pPr>
+        <w:pStyle w:val="Prrafodelista"/>
+        <w:numPr>
+          <w:ilvl w:val="1"/>
+          <w:numId w:val="1"/>
+        </w:numPr>
+        <w:rPr>
+          <w:lang w:val="es-ES"/>
+        </w:rPr>
+      </w:pPr>
+      <w:r>
+        <w:rPr>
+          <w:lang w:val="es-ES"/>
+        </w:rPr>
+        <w:t>Primero usaremos “cd</w:t>
+      </w:r>
+      <w:proofErr w:type="gramStart"/>
+      <w:r>
+        <w:rPr>
+          <w:lang w:val="es-ES"/>
+        </w:rPr>
+        <w:t xml:space="preserve"> ..</w:t>
+      </w:r>
+      <w:proofErr w:type="gramEnd"/>
+      <w:r>
+        <w:rPr>
+          <w:lang w:val="es-ES"/>
+        </w:rPr>
+        <w:t>” hasta estar en el directorio de “</w:t>
+      </w:r>
+      <w:proofErr w:type="spellStart"/>
+      <w:r>
+        <w:rPr>
+          <w:lang w:val="es-ES"/>
+        </w:rPr>
+        <w:t>src</w:t>
+      </w:r>
+      <w:proofErr w:type="spellEnd"/>
+      <w:r>
+        <w:rPr>
+          <w:lang w:val="es-ES"/>
+        </w:rPr>
+        <w:t>”.</w:t>
+      </w:r>
+    </w:p>
+    <w:p>
+      <w:pPr>
+        <w:pStyle w:val="Prrafodelista"/>
+        <w:numPr>
+          <w:ilvl w:val="1"/>
+          <w:numId w:val="1"/>
+        </w:numPr>
+        <w:rPr>
+          <w:lang w:val="es-ES"/>
+        </w:rPr>
+      </w:pPr>
+      <w:r>
+        <w:rPr>
+          <w:lang w:val="es-ES"/>
+        </w:rPr>
+        <w:t>Luego ingresaremos al sig. directorio:</w:t>
+      </w:r>
+    </w:p>
+    <w:p>
+      <w:pPr>
+        <w:ind w:left="1416" w:firstLine="708"/>
+        <w:rPr>
+          <w:lang w:val="es-ES"/>
+        </w:rPr>
+      </w:pPr>
+      <w:r>
+        <w:rPr>
+          <w:highlight w:val="yellow"/>
+          <w:lang w:val="es-ES"/>
+        </w:rPr>
+        <w:t>cd dahdi-linux-complete-3.1.0+3.1.0/</w:t>
+      </w:r>
+      <w:r>
+        <w:rPr>
+          <w:lang w:val="es-ES"/>
+        </w:rPr>
+        <w:t xml:space="preserve"> </w:t>
+      </w:r>
+    </w:p>
+    <w:p>
+      <w:pPr>
+        <w:pStyle w:val="Prrafodelista"/>
+        <w:ind w:left="1423"/>
+        <w:rPr>
+          <w:lang w:val="es-ES"/>
+        </w:rPr>
+      </w:pPr>
+      <w:r>
+        <w:rPr>
+          <w:lang w:val="es-ES"/>
+        </w:rPr>
+        <w:drawing>
+          <wp:inline distT="0" distB="0" distL="0" distR="0" wp14:anchorId="4B01297A" wp14:editId="06A11540">
+            <wp:extent cx="4786448" cy="3028493"/>
+            <wp:effectExtent l="0" t="0" r="0" b="635"/>
+            <wp:docPr id="16" name="Imagen 16"/>
+            <wp:cNvGraphicFramePr>
+              <a:graphicFrameLocks xmlns:a="http://schemas.openxmlformats.org/drawingml/2006/main" noChangeAspect="1"/>
+            </wp:cNvGraphicFramePr>
+            <a:graphic xmlns:a="http://schemas.openxmlformats.org/drawingml/2006/main">
+              <a:graphicData uri="http://schemas.openxmlformats.org/drawingml/2006/picture">
+                <pic:pic xmlns:pic="http://schemas.openxmlformats.org/drawingml/2006/picture">
+                  <pic:nvPicPr>
+                    <pic:cNvPr id="1" name=""/>
+                    <pic:cNvPicPr/>
+                  </pic:nvPicPr>
+                  <pic:blipFill>
+                    <a:blip r:embed="rId21"/>
+                    <a:stretch>
+                      <a:fillRect/>
+                    </a:stretch>
+                  </pic:blipFill>
+                  <pic:spPr>
+                    <a:xfrm>
+                      <a:off x="0" y="0"/>
+                      <a:ext cx="4790331" cy="3030950"/>
+                    </a:xfrm>
+                    <a:prstGeom prst="rect">
+                      <a:avLst/>
+                    </a:prstGeom>
+                  </pic:spPr>
+                </pic:pic>
+              </a:graphicData>
+            </a:graphic>
+          </wp:inline>
+        </w:drawing>
+      </w:r>
+    </w:p>
+    <w:p>
+      <w:pPr>
+        <w:pStyle w:val="Prrafodelista"/>
+        <w:numPr>
+          <w:ilvl w:val="0"/>
+          <w:numId w:val="11"/>
+        </w:numPr>
+        <w:rPr>
+          <w:lang w:val="es-ES"/>
+        </w:rPr>
+      </w:pPr>
+      <w:r>
+        <w:rPr>
+          <w:lang w:val="es-ES"/>
+        </w:rPr>
+        <w:t>Luego insertamos el sig. comando:</w:t>
+      </w:r>
+    </w:p>
+    <w:p>
+      <w:pPr>
+        <w:ind w:left="2124"/>
+        <w:rPr>
+          <w:lang w:val="es-ES"/>
+        </w:rPr>
+      </w:pPr>
+      <w:proofErr w:type="spellStart"/>
+      <w:r>
+        <w:rPr>
+          <w:lang w:val="es-ES"/>
+        </w:rPr>
+        <w:t>make</w:t>
+      </w:r>
+      <w:proofErr w:type="spellEnd"/>
     </w:p>
     <w:sectPr>
       <w:pgSz w:w="12240" w:h="15840"/>
@@ -1162,6 +3118,407 @@
 <file path=word/numbering.xml><?xml version="1.0" encoding="utf-8"?>
 <w:numbering xmlns:wpc="http://schemas.microsoft.com/office/word/2010/wordprocessingCanvas" xmlns:cx="http://schemas.microsoft.com/office/drawing/2014/chartex" xmlns:cx1="http://schemas.microsoft.com/office/drawing/2015/9/8/chartex" xmlns:cx2="http://schemas.microsoft.com/office/drawing/2015/10/21/chartex" xmlns:cx3="http://schemas.microsoft.com/office/drawing/2016/5/9/chartex" xmlns:cx4="http://schemas.microsoft.com/office/drawing/2016/5/10/chartex" xmlns:cx5="http://schemas.microsoft.com/office/drawing/2016/5/11/chartex" xmlns:cx6="http://schemas.microsoft.com/office/drawing/2016/5/12/chartex" xmlns:cx7="http://schemas.microsoft.com/office/drawing/2016/5/13/chartex" xmlns:cx8="http://schemas.microsoft.com/office/drawing/2016/5/14/chartex" xmlns:mc="http://schemas.openxmlformats.org/markup-compatibility/2006" xmlns:aink="http://schemas.microsoft.com/office/drawing/2016/ink" xmlns:am3d="http://schemas.microsoft.com/office/drawing/2017/model3d" xmlns:o="urn:schemas-microsoft-com:office:office" xmlns:r="http://schemas.openxmlformats.org/officeDocument/2006/relationships" xmlns:m="http://schemas.openxmlformats.org/officeDocument/2006/math" xmlns:v="urn:schemas-microsoft-com:vml" xmlns:wp14="http://schemas.microsoft.com/office/word/2010/wordprocessingDrawing" xmlns:wp="http://schemas.openxmlformats.org/drawingml/2006/wordprocessingDrawing" xmlns:w10="urn:schemas-microsoft-com:office:word" xmlns:w="http://schemas.openxmlformats.org/wordprocessingml/2006/main" xmlns:w14="http://schemas.microsoft.com/office/word/2010/wordml" xmlns:w15="http://schemas.microsoft.com/office/word/2012/wordml" xmlns:w16cid="http://schemas.microsoft.com/office/word/2016/wordml/cid" xmlns:w16se="http://schemas.microsoft.com/office/word/2015/wordml/symex" xmlns:wpg="http://schemas.microsoft.com/office/word/2010/wordprocessingGroup" xmlns:wpi="http://schemas.microsoft.com/office/word/2010/wordprocessingInk" xmlns:wne="http://schemas.microsoft.com/office/word/2006/wordml" xmlns:wps="http://schemas.microsoft.com/office/word/2010/wordprocessingShape" mc:Ignorable="w14 w15 w16se w16cid wp14">
   <w:abstractNum w:abstractNumId="0" w15:restartNumberingAfterBreak="0">
+    <w:nsid w:val="04393913"/>
+    <w:multiLevelType w:val="hybridMultilevel"/>
+    <w:tmpl w:val="AF222B30"/>
+    <w:lvl w:ilvl="0" w:tplc="080A0001">
+      <w:start w:val="1"/>
+      <w:numFmt w:val="bullet"/>
+      <w:lvlText w:val=""/>
+      <w:lvlJc w:val="left"/>
+      <w:pPr>
+        <w:ind w:left="1776" w:hanging="360"/>
+      </w:pPr>
+      <w:rPr>
+        <w:rFonts w:ascii="Symbol" w:hAnsi="Symbol" w:hint="default"/>
+      </w:rPr>
+    </w:lvl>
+    <w:lvl w:ilvl="1" w:tplc="080A0019">
+      <w:start w:val="1"/>
+      <w:numFmt w:val="lowerLetter"/>
+      <w:lvlText w:val="%2."/>
+      <w:lvlJc w:val="left"/>
+      <w:pPr>
+        <w:ind w:left="2496" w:hanging="360"/>
+      </w:pPr>
+    </w:lvl>
+    <w:lvl w:ilvl="2" w:tplc="080A001B" w:tentative="1">
+      <w:start w:val="1"/>
+      <w:numFmt w:val="lowerRoman"/>
+      <w:lvlText w:val="%3."/>
+      <w:lvlJc w:val="right"/>
+      <w:pPr>
+        <w:ind w:left="3216" w:hanging="180"/>
+      </w:pPr>
+    </w:lvl>
+    <w:lvl w:ilvl="3" w:tplc="080A000F" w:tentative="1">
+      <w:start w:val="1"/>
+      <w:numFmt w:val="decimal"/>
+      <w:lvlText w:val="%4."/>
+      <w:lvlJc w:val="left"/>
+      <w:pPr>
+        <w:ind w:left="3936" w:hanging="360"/>
+      </w:pPr>
+    </w:lvl>
+    <w:lvl w:ilvl="4" w:tplc="080A0019" w:tentative="1">
+      <w:start w:val="1"/>
+      <w:numFmt w:val="lowerLetter"/>
+      <w:lvlText w:val="%5."/>
+      <w:lvlJc w:val="left"/>
+      <w:pPr>
+        <w:ind w:left="4656" w:hanging="360"/>
+      </w:pPr>
+    </w:lvl>
+    <w:lvl w:ilvl="5" w:tplc="080A001B" w:tentative="1">
+      <w:start w:val="1"/>
+      <w:numFmt w:val="lowerRoman"/>
+      <w:lvlText w:val="%6."/>
+      <w:lvlJc w:val="right"/>
+      <w:pPr>
+        <w:ind w:left="5376" w:hanging="180"/>
+      </w:pPr>
+    </w:lvl>
+    <w:lvl w:ilvl="6" w:tplc="080A000F" w:tentative="1">
+      <w:start w:val="1"/>
+      <w:numFmt w:val="decimal"/>
+      <w:lvlText w:val="%7."/>
+      <w:lvlJc w:val="left"/>
+      <w:pPr>
+        <w:ind w:left="6096" w:hanging="360"/>
+      </w:pPr>
+    </w:lvl>
+    <w:lvl w:ilvl="7" w:tplc="080A0019" w:tentative="1">
+      <w:start w:val="1"/>
+      <w:numFmt w:val="lowerLetter"/>
+      <w:lvlText w:val="%8."/>
+      <w:lvlJc w:val="left"/>
+      <w:pPr>
+        <w:ind w:left="6816" w:hanging="360"/>
+      </w:pPr>
+    </w:lvl>
+    <w:lvl w:ilvl="8" w:tplc="080A001B" w:tentative="1">
+      <w:start w:val="1"/>
+      <w:numFmt w:val="lowerRoman"/>
+      <w:lvlText w:val="%9."/>
+      <w:lvlJc w:val="right"/>
+      <w:pPr>
+        <w:ind w:left="7536" w:hanging="180"/>
+      </w:pPr>
+    </w:lvl>
+  </w:abstractNum>
+  <w:abstractNum w:abstractNumId="1" w15:restartNumberingAfterBreak="0">
+    <w:nsid w:val="0B747FCB"/>
+    <w:multiLevelType w:val="hybridMultilevel"/>
+    <w:tmpl w:val="B8041C46"/>
+    <w:lvl w:ilvl="0" w:tplc="080A000F">
+      <w:start w:val="1"/>
+      <w:numFmt w:val="decimal"/>
+      <w:lvlText w:val="%1."/>
+      <w:lvlJc w:val="left"/>
+      <w:pPr>
+        <w:ind w:left="720" w:hanging="360"/>
+      </w:pPr>
+    </w:lvl>
+    <w:lvl w:ilvl="1" w:tplc="080A0019">
+      <w:start w:val="1"/>
+      <w:numFmt w:val="lowerLetter"/>
+      <w:lvlText w:val="%2."/>
+      <w:lvlJc w:val="left"/>
+      <w:pPr>
+        <w:ind w:left="1440" w:hanging="360"/>
+      </w:pPr>
+    </w:lvl>
+    <w:lvl w:ilvl="2" w:tplc="080A001B" w:tentative="1">
+      <w:start w:val="1"/>
+      <w:numFmt w:val="lowerRoman"/>
+      <w:lvlText w:val="%3."/>
+      <w:lvlJc w:val="right"/>
+      <w:pPr>
+        <w:ind w:left="2160" w:hanging="180"/>
+      </w:pPr>
+    </w:lvl>
+    <w:lvl w:ilvl="3" w:tplc="080A000F" w:tentative="1">
+      <w:start w:val="1"/>
+      <w:numFmt w:val="decimal"/>
+      <w:lvlText w:val="%4."/>
+      <w:lvlJc w:val="left"/>
+      <w:pPr>
+        <w:ind w:left="2880" w:hanging="360"/>
+      </w:pPr>
+    </w:lvl>
+    <w:lvl w:ilvl="4" w:tplc="080A0019" w:tentative="1">
+      <w:start w:val="1"/>
+      <w:numFmt w:val="lowerLetter"/>
+      <w:lvlText w:val="%5."/>
+      <w:lvlJc w:val="left"/>
+      <w:pPr>
+        <w:ind w:left="3600" w:hanging="360"/>
+      </w:pPr>
+    </w:lvl>
+    <w:lvl w:ilvl="5" w:tplc="080A001B" w:tentative="1">
+      <w:start w:val="1"/>
+      <w:numFmt w:val="lowerRoman"/>
+      <w:lvlText w:val="%6."/>
+      <w:lvlJc w:val="right"/>
+      <w:pPr>
+        <w:ind w:left="4320" w:hanging="180"/>
+      </w:pPr>
+    </w:lvl>
+    <w:lvl w:ilvl="6" w:tplc="080A000F" w:tentative="1">
+      <w:start w:val="1"/>
+      <w:numFmt w:val="decimal"/>
+      <w:lvlText w:val="%7."/>
+      <w:lvlJc w:val="left"/>
+      <w:pPr>
+        <w:ind w:left="5040" w:hanging="360"/>
+      </w:pPr>
+    </w:lvl>
+    <w:lvl w:ilvl="7" w:tplc="080A0019" w:tentative="1">
+      <w:start w:val="1"/>
+      <w:numFmt w:val="lowerLetter"/>
+      <w:lvlText w:val="%8."/>
+      <w:lvlJc w:val="left"/>
+      <w:pPr>
+        <w:ind w:left="5760" w:hanging="360"/>
+      </w:pPr>
+    </w:lvl>
+    <w:lvl w:ilvl="8" w:tplc="080A001B" w:tentative="1">
+      <w:start w:val="1"/>
+      <w:numFmt w:val="lowerRoman"/>
+      <w:lvlText w:val="%9."/>
+      <w:lvlJc w:val="right"/>
+      <w:pPr>
+        <w:ind w:left="6480" w:hanging="180"/>
+      </w:pPr>
+    </w:lvl>
+  </w:abstractNum>
+  <w:abstractNum w:abstractNumId="2" w15:restartNumberingAfterBreak="0">
+    <w:nsid w:val="16382319"/>
+    <w:multiLevelType w:val="hybridMultilevel"/>
+    <w:tmpl w:val="416EA3D4"/>
+    <w:lvl w:ilvl="0" w:tplc="080A0001">
+      <w:start w:val="1"/>
+      <w:numFmt w:val="bullet"/>
+      <w:lvlText w:val=""/>
+      <w:lvlJc w:val="left"/>
+      <w:pPr>
+        <w:ind w:left="1423" w:hanging="360"/>
+      </w:pPr>
+      <w:rPr>
+        <w:rFonts w:ascii="Symbol" w:hAnsi="Symbol" w:hint="default"/>
+      </w:rPr>
+    </w:lvl>
+    <w:lvl w:ilvl="1" w:tplc="080A0003">
+      <w:start w:val="1"/>
+      <w:numFmt w:val="bullet"/>
+      <w:lvlText w:val="o"/>
+      <w:lvlJc w:val="left"/>
+      <w:pPr>
+        <w:ind w:left="2143" w:hanging="360"/>
+      </w:pPr>
+      <w:rPr>
+        <w:rFonts w:ascii="Courier New" w:hAnsi="Courier New" w:cs="Courier New" w:hint="default"/>
+      </w:rPr>
+    </w:lvl>
+    <w:lvl w:ilvl="2" w:tplc="080A0005" w:tentative="1">
+      <w:start w:val="1"/>
+      <w:numFmt w:val="bullet"/>
+      <w:lvlText w:val=""/>
+      <w:lvlJc w:val="left"/>
+      <w:pPr>
+        <w:ind w:left="2863" w:hanging="360"/>
+      </w:pPr>
+      <w:rPr>
+        <w:rFonts w:ascii="Wingdings" w:hAnsi="Wingdings" w:hint="default"/>
+      </w:rPr>
+    </w:lvl>
+    <w:lvl w:ilvl="3" w:tplc="080A0001" w:tentative="1">
+      <w:start w:val="1"/>
+      <w:numFmt w:val="bullet"/>
+      <w:lvlText w:val=""/>
+      <w:lvlJc w:val="left"/>
+      <w:pPr>
+        <w:ind w:left="3583" w:hanging="360"/>
+      </w:pPr>
+      <w:rPr>
+        <w:rFonts w:ascii="Symbol" w:hAnsi="Symbol" w:hint="default"/>
+      </w:rPr>
+    </w:lvl>
+    <w:lvl w:ilvl="4" w:tplc="080A0003" w:tentative="1">
+      <w:start w:val="1"/>
+      <w:numFmt w:val="bullet"/>
+      <w:lvlText w:val="o"/>
+      <w:lvlJc w:val="left"/>
+      <w:pPr>
+        <w:ind w:left="4303" w:hanging="360"/>
+      </w:pPr>
+      <w:rPr>
+        <w:rFonts w:ascii="Courier New" w:hAnsi="Courier New" w:cs="Courier New" w:hint="default"/>
+      </w:rPr>
+    </w:lvl>
+    <w:lvl w:ilvl="5" w:tplc="080A0005" w:tentative="1">
+      <w:start w:val="1"/>
+      <w:numFmt w:val="bullet"/>
+      <w:lvlText w:val=""/>
+      <w:lvlJc w:val="left"/>
+      <w:pPr>
+        <w:ind w:left="5023" w:hanging="360"/>
+      </w:pPr>
+      <w:rPr>
+        <w:rFonts w:ascii="Wingdings" w:hAnsi="Wingdings" w:hint="default"/>
+      </w:rPr>
+    </w:lvl>
+    <w:lvl w:ilvl="6" w:tplc="080A0001" w:tentative="1">
+      <w:start w:val="1"/>
+      <w:numFmt w:val="bullet"/>
+      <w:lvlText w:val=""/>
+      <w:lvlJc w:val="left"/>
+      <w:pPr>
+        <w:ind w:left="5743" w:hanging="360"/>
+      </w:pPr>
+      <w:rPr>
+        <w:rFonts w:ascii="Symbol" w:hAnsi="Symbol" w:hint="default"/>
+      </w:rPr>
+    </w:lvl>
+    <w:lvl w:ilvl="7" w:tplc="080A0003" w:tentative="1">
+      <w:start w:val="1"/>
+      <w:numFmt w:val="bullet"/>
+      <w:lvlText w:val="o"/>
+      <w:lvlJc w:val="left"/>
+      <w:pPr>
+        <w:ind w:left="6463" w:hanging="360"/>
+      </w:pPr>
+      <w:rPr>
+        <w:rFonts w:ascii="Courier New" w:hAnsi="Courier New" w:cs="Courier New" w:hint="default"/>
+      </w:rPr>
+    </w:lvl>
+    <w:lvl w:ilvl="8" w:tplc="080A0005" w:tentative="1">
+      <w:start w:val="1"/>
+      <w:numFmt w:val="bullet"/>
+      <w:lvlText w:val=""/>
+      <w:lvlJc w:val="left"/>
+      <w:pPr>
+        <w:ind w:left="7183" w:hanging="360"/>
+      </w:pPr>
+      <w:rPr>
+        <w:rFonts w:ascii="Wingdings" w:hAnsi="Wingdings" w:hint="default"/>
+      </w:rPr>
+    </w:lvl>
+  </w:abstractNum>
+  <w:abstractNum w:abstractNumId="3" w15:restartNumberingAfterBreak="0">
+    <w:nsid w:val="1A4877F8"/>
+    <w:multiLevelType w:val="hybridMultilevel"/>
+    <w:tmpl w:val="61DE1744"/>
+    <w:lvl w:ilvl="0" w:tplc="080A0001">
+      <w:start w:val="1"/>
+      <w:numFmt w:val="bullet"/>
+      <w:lvlText w:val=""/>
+      <w:lvlJc w:val="left"/>
+      <w:pPr>
+        <w:ind w:left="1776" w:hanging="360"/>
+      </w:pPr>
+      <w:rPr>
+        <w:rFonts w:ascii="Symbol" w:hAnsi="Symbol" w:hint="default"/>
+      </w:rPr>
+    </w:lvl>
+    <w:lvl w:ilvl="1" w:tplc="080A0003" w:tentative="1">
+      <w:start w:val="1"/>
+      <w:numFmt w:val="bullet"/>
+      <w:lvlText w:val="o"/>
+      <w:lvlJc w:val="left"/>
+      <w:pPr>
+        <w:ind w:left="2496" w:hanging="360"/>
+      </w:pPr>
+      <w:rPr>
+        <w:rFonts w:ascii="Courier New" w:hAnsi="Courier New" w:cs="Courier New" w:hint="default"/>
+      </w:rPr>
+    </w:lvl>
+    <w:lvl w:ilvl="2" w:tplc="080A0005" w:tentative="1">
+      <w:start w:val="1"/>
+      <w:numFmt w:val="bullet"/>
+      <w:lvlText w:val=""/>
+      <w:lvlJc w:val="left"/>
+      <w:pPr>
+        <w:ind w:left="3216" w:hanging="360"/>
+      </w:pPr>
+      <w:rPr>
+        <w:rFonts w:ascii="Wingdings" w:hAnsi="Wingdings" w:hint="default"/>
+      </w:rPr>
+    </w:lvl>
+    <w:lvl w:ilvl="3" w:tplc="080A0001" w:tentative="1">
+      <w:start w:val="1"/>
+      <w:numFmt w:val="bullet"/>
+      <w:lvlText w:val=""/>
+      <w:lvlJc w:val="left"/>
+      <w:pPr>
+        <w:ind w:left="3936" w:hanging="360"/>
+      </w:pPr>
+      <w:rPr>
+        <w:rFonts w:ascii="Symbol" w:hAnsi="Symbol" w:hint="default"/>
+      </w:rPr>
+    </w:lvl>
+    <w:lvl w:ilvl="4" w:tplc="080A0003" w:tentative="1">
+      <w:start w:val="1"/>
+      <w:numFmt w:val="bullet"/>
+      <w:lvlText w:val="o"/>
+      <w:lvlJc w:val="left"/>
+      <w:pPr>
+        <w:ind w:left="4656" w:hanging="360"/>
+      </w:pPr>
+      <w:rPr>
+        <w:rFonts w:ascii="Courier New" w:hAnsi="Courier New" w:cs="Courier New" w:hint="default"/>
+      </w:rPr>
+    </w:lvl>
+    <w:lvl w:ilvl="5" w:tplc="080A0005" w:tentative="1">
+      <w:start w:val="1"/>
+      <w:numFmt w:val="bullet"/>
+      <w:lvlText w:val=""/>
+      <w:lvlJc w:val="left"/>
+      <w:pPr>
+        <w:ind w:left="5376" w:hanging="360"/>
+      </w:pPr>
+      <w:rPr>
+        <w:rFonts w:ascii="Wingdings" w:hAnsi="Wingdings" w:hint="default"/>
+      </w:rPr>
+    </w:lvl>
+    <w:lvl w:ilvl="6" w:tplc="080A0001" w:tentative="1">
+      <w:start w:val="1"/>
+      <w:numFmt w:val="bullet"/>
+      <w:lvlText w:val=""/>
+      <w:lvlJc w:val="left"/>
+      <w:pPr>
+        <w:ind w:left="6096" w:hanging="360"/>
+      </w:pPr>
+      <w:rPr>
+        <w:rFonts w:ascii="Symbol" w:hAnsi="Symbol" w:hint="default"/>
+      </w:rPr>
+    </w:lvl>
+    <w:lvl w:ilvl="7" w:tplc="080A0003" w:tentative="1">
+      <w:start w:val="1"/>
+      <w:numFmt w:val="bullet"/>
+      <w:lvlText w:val="o"/>
+      <w:lvlJc w:val="left"/>
+      <w:pPr>
+        <w:ind w:left="6816" w:hanging="360"/>
+      </w:pPr>
+      <w:rPr>
+        <w:rFonts w:ascii="Courier New" w:hAnsi="Courier New" w:cs="Courier New" w:hint="default"/>
+      </w:rPr>
+    </w:lvl>
+    <w:lvl w:ilvl="8" w:tplc="080A0005" w:tentative="1">
+      <w:start w:val="1"/>
+      <w:numFmt w:val="bullet"/>
+      <w:lvlText w:val=""/>
+      <w:lvlJc w:val="left"/>
+      <w:pPr>
+        <w:ind w:left="7536" w:hanging="360"/>
+      </w:pPr>
+      <w:rPr>
+        <w:rFonts w:ascii="Wingdings" w:hAnsi="Wingdings" w:hint="default"/>
+      </w:rPr>
+    </w:lvl>
+  </w:abstractNum>
+  <w:abstractNum w:abstractNumId="4" w15:restartNumberingAfterBreak="0">
     <w:nsid w:val="36103FA4"/>
     <w:multiLevelType w:val="hybridMultilevel"/>
     <w:tmpl w:val="59EAE392"/>
@@ -1274,8 +3631,409 @@
       </w:rPr>
     </w:lvl>
   </w:abstractNum>
-  <w:abstractNum w:abstractNumId="1" w15:restartNumberingAfterBreak="0">
+  <w:abstractNum w:abstractNumId="5" w15:restartNumberingAfterBreak="0">
     <w:nsid w:val="3B601D8F"/>
+    <w:multiLevelType w:val="hybridMultilevel"/>
+    <w:tmpl w:val="187A84B4"/>
+    <w:lvl w:ilvl="0" w:tplc="080A000F">
+      <w:start w:val="1"/>
+      <w:numFmt w:val="decimal"/>
+      <w:lvlText w:val="%1."/>
+      <w:lvlJc w:val="left"/>
+      <w:pPr>
+        <w:ind w:left="720" w:hanging="360"/>
+      </w:pPr>
+    </w:lvl>
+    <w:lvl w:ilvl="1" w:tplc="080A0001">
+      <w:start w:val="1"/>
+      <w:numFmt w:val="bullet"/>
+      <w:lvlText w:val=""/>
+      <w:lvlJc w:val="left"/>
+      <w:pPr>
+        <w:ind w:left="1440" w:hanging="360"/>
+      </w:pPr>
+      <w:rPr>
+        <w:rFonts w:ascii="Symbol" w:hAnsi="Symbol" w:hint="default"/>
+      </w:rPr>
+    </w:lvl>
+    <w:lvl w:ilvl="2" w:tplc="080A001B">
+      <w:start w:val="1"/>
+      <w:numFmt w:val="lowerRoman"/>
+      <w:lvlText w:val="%3."/>
+      <w:lvlJc w:val="right"/>
+      <w:pPr>
+        <w:ind w:left="2160" w:hanging="180"/>
+      </w:pPr>
+    </w:lvl>
+    <w:lvl w:ilvl="3" w:tplc="080A000F" w:tentative="1">
+      <w:start w:val="1"/>
+      <w:numFmt w:val="decimal"/>
+      <w:lvlText w:val="%4."/>
+      <w:lvlJc w:val="left"/>
+      <w:pPr>
+        <w:ind w:left="2880" w:hanging="360"/>
+      </w:pPr>
+    </w:lvl>
+    <w:lvl w:ilvl="4" w:tplc="080A0019" w:tentative="1">
+      <w:start w:val="1"/>
+      <w:numFmt w:val="lowerLetter"/>
+      <w:lvlText w:val="%5."/>
+      <w:lvlJc w:val="left"/>
+      <w:pPr>
+        <w:ind w:left="3600" w:hanging="360"/>
+      </w:pPr>
+    </w:lvl>
+    <w:lvl w:ilvl="5" w:tplc="080A001B" w:tentative="1">
+      <w:start w:val="1"/>
+      <w:numFmt w:val="lowerRoman"/>
+      <w:lvlText w:val="%6."/>
+      <w:lvlJc w:val="right"/>
+      <w:pPr>
+        <w:ind w:left="4320" w:hanging="180"/>
+      </w:pPr>
+    </w:lvl>
+    <w:lvl w:ilvl="6" w:tplc="080A000F" w:tentative="1">
+      <w:start w:val="1"/>
+      <w:numFmt w:val="decimal"/>
+      <w:lvlText w:val="%7."/>
+      <w:lvlJc w:val="left"/>
+      <w:pPr>
+        <w:ind w:left="5040" w:hanging="360"/>
+      </w:pPr>
+    </w:lvl>
+    <w:lvl w:ilvl="7" w:tplc="080A0019" w:tentative="1">
+      <w:start w:val="1"/>
+      <w:numFmt w:val="lowerLetter"/>
+      <w:lvlText w:val="%8."/>
+      <w:lvlJc w:val="left"/>
+      <w:pPr>
+        <w:ind w:left="5760" w:hanging="360"/>
+      </w:pPr>
+    </w:lvl>
+    <w:lvl w:ilvl="8" w:tplc="080A001B" w:tentative="1">
+      <w:start w:val="1"/>
+      <w:numFmt w:val="lowerRoman"/>
+      <w:lvlText w:val="%9."/>
+      <w:lvlJc w:val="right"/>
+      <w:pPr>
+        <w:ind w:left="6480" w:hanging="180"/>
+      </w:pPr>
+    </w:lvl>
+  </w:abstractNum>
+  <w:abstractNum w:abstractNumId="6" w15:restartNumberingAfterBreak="0">
+    <w:nsid w:val="3D762047"/>
+    <w:multiLevelType w:val="hybridMultilevel"/>
+    <w:tmpl w:val="F83C9B8A"/>
+    <w:lvl w:ilvl="0" w:tplc="080A0001">
+      <w:start w:val="1"/>
+      <w:numFmt w:val="bullet"/>
+      <w:lvlText w:val=""/>
+      <w:lvlJc w:val="left"/>
+      <w:pPr>
+        <w:ind w:left="1776" w:hanging="360"/>
+      </w:pPr>
+      <w:rPr>
+        <w:rFonts w:ascii="Symbol" w:hAnsi="Symbol" w:hint="default"/>
+      </w:rPr>
+    </w:lvl>
+    <w:lvl w:ilvl="1" w:tplc="080A0003" w:tentative="1">
+      <w:start w:val="1"/>
+      <w:numFmt w:val="bullet"/>
+      <w:lvlText w:val="o"/>
+      <w:lvlJc w:val="left"/>
+      <w:pPr>
+        <w:ind w:left="2496" w:hanging="360"/>
+      </w:pPr>
+      <w:rPr>
+        <w:rFonts w:ascii="Courier New" w:hAnsi="Courier New" w:cs="Courier New" w:hint="default"/>
+      </w:rPr>
+    </w:lvl>
+    <w:lvl w:ilvl="2" w:tplc="080A0005" w:tentative="1">
+      <w:start w:val="1"/>
+      <w:numFmt w:val="bullet"/>
+      <w:lvlText w:val=""/>
+      <w:lvlJc w:val="left"/>
+      <w:pPr>
+        <w:ind w:left="3216" w:hanging="360"/>
+      </w:pPr>
+      <w:rPr>
+        <w:rFonts w:ascii="Wingdings" w:hAnsi="Wingdings" w:hint="default"/>
+      </w:rPr>
+    </w:lvl>
+    <w:lvl w:ilvl="3" w:tplc="080A0001" w:tentative="1">
+      <w:start w:val="1"/>
+      <w:numFmt w:val="bullet"/>
+      <w:lvlText w:val=""/>
+      <w:lvlJc w:val="left"/>
+      <w:pPr>
+        <w:ind w:left="3936" w:hanging="360"/>
+      </w:pPr>
+      <w:rPr>
+        <w:rFonts w:ascii="Symbol" w:hAnsi="Symbol" w:hint="default"/>
+      </w:rPr>
+    </w:lvl>
+    <w:lvl w:ilvl="4" w:tplc="080A0003" w:tentative="1">
+      <w:start w:val="1"/>
+      <w:numFmt w:val="bullet"/>
+      <w:lvlText w:val="o"/>
+      <w:lvlJc w:val="left"/>
+      <w:pPr>
+        <w:ind w:left="4656" w:hanging="360"/>
+      </w:pPr>
+      <w:rPr>
+        <w:rFonts w:ascii="Courier New" w:hAnsi="Courier New" w:cs="Courier New" w:hint="default"/>
+      </w:rPr>
+    </w:lvl>
+    <w:lvl w:ilvl="5" w:tplc="080A0005" w:tentative="1">
+      <w:start w:val="1"/>
+      <w:numFmt w:val="bullet"/>
+      <w:lvlText w:val=""/>
+      <w:lvlJc w:val="left"/>
+      <w:pPr>
+        <w:ind w:left="5376" w:hanging="360"/>
+      </w:pPr>
+      <w:rPr>
+        <w:rFonts w:ascii="Wingdings" w:hAnsi="Wingdings" w:hint="default"/>
+      </w:rPr>
+    </w:lvl>
+    <w:lvl w:ilvl="6" w:tplc="080A0001" w:tentative="1">
+      <w:start w:val="1"/>
+      <w:numFmt w:val="bullet"/>
+      <w:lvlText w:val=""/>
+      <w:lvlJc w:val="left"/>
+      <w:pPr>
+        <w:ind w:left="6096" w:hanging="360"/>
+      </w:pPr>
+      <w:rPr>
+        <w:rFonts w:ascii="Symbol" w:hAnsi="Symbol" w:hint="default"/>
+      </w:rPr>
+    </w:lvl>
+    <w:lvl w:ilvl="7" w:tplc="080A0003" w:tentative="1">
+      <w:start w:val="1"/>
+      <w:numFmt w:val="bullet"/>
+      <w:lvlText w:val="o"/>
+      <w:lvlJc w:val="left"/>
+      <w:pPr>
+        <w:ind w:left="6816" w:hanging="360"/>
+      </w:pPr>
+      <w:rPr>
+        <w:rFonts w:ascii="Courier New" w:hAnsi="Courier New" w:cs="Courier New" w:hint="default"/>
+      </w:rPr>
+    </w:lvl>
+    <w:lvl w:ilvl="8" w:tplc="080A0005" w:tentative="1">
+      <w:start w:val="1"/>
+      <w:numFmt w:val="bullet"/>
+      <w:lvlText w:val=""/>
+      <w:lvlJc w:val="left"/>
+      <w:pPr>
+        <w:ind w:left="7536" w:hanging="360"/>
+      </w:pPr>
+      <w:rPr>
+        <w:rFonts w:ascii="Wingdings" w:hAnsi="Wingdings" w:hint="default"/>
+      </w:rPr>
+    </w:lvl>
+  </w:abstractNum>
+  <w:abstractNum w:abstractNumId="7" w15:restartNumberingAfterBreak="0">
+    <w:nsid w:val="422C56B9"/>
+    <w:multiLevelType w:val="hybridMultilevel"/>
+    <w:tmpl w:val="662AF428"/>
+    <w:lvl w:ilvl="0" w:tplc="080A0001">
+      <w:start w:val="1"/>
+      <w:numFmt w:val="bullet"/>
+      <w:lvlText w:val=""/>
+      <w:lvlJc w:val="left"/>
+      <w:pPr>
+        <w:ind w:left="2137" w:hanging="360"/>
+      </w:pPr>
+      <w:rPr>
+        <w:rFonts w:ascii="Symbol" w:hAnsi="Symbol" w:hint="default"/>
+      </w:rPr>
+    </w:lvl>
+    <w:lvl w:ilvl="1" w:tplc="080A0003" w:tentative="1">
+      <w:start w:val="1"/>
+      <w:numFmt w:val="bullet"/>
+      <w:lvlText w:val="o"/>
+      <w:lvlJc w:val="left"/>
+      <w:pPr>
+        <w:ind w:left="2857" w:hanging="360"/>
+      </w:pPr>
+      <w:rPr>
+        <w:rFonts w:ascii="Courier New" w:hAnsi="Courier New" w:cs="Courier New" w:hint="default"/>
+      </w:rPr>
+    </w:lvl>
+    <w:lvl w:ilvl="2" w:tplc="080A0005" w:tentative="1">
+      <w:start w:val="1"/>
+      <w:numFmt w:val="bullet"/>
+      <w:lvlText w:val=""/>
+      <w:lvlJc w:val="left"/>
+      <w:pPr>
+        <w:ind w:left="3577" w:hanging="360"/>
+      </w:pPr>
+      <w:rPr>
+        <w:rFonts w:ascii="Wingdings" w:hAnsi="Wingdings" w:hint="default"/>
+      </w:rPr>
+    </w:lvl>
+    <w:lvl w:ilvl="3" w:tplc="080A0001" w:tentative="1">
+      <w:start w:val="1"/>
+      <w:numFmt w:val="bullet"/>
+      <w:lvlText w:val=""/>
+      <w:lvlJc w:val="left"/>
+      <w:pPr>
+        <w:ind w:left="4297" w:hanging="360"/>
+      </w:pPr>
+      <w:rPr>
+        <w:rFonts w:ascii="Symbol" w:hAnsi="Symbol" w:hint="default"/>
+      </w:rPr>
+    </w:lvl>
+    <w:lvl w:ilvl="4" w:tplc="080A0003" w:tentative="1">
+      <w:start w:val="1"/>
+      <w:numFmt w:val="bullet"/>
+      <w:lvlText w:val="o"/>
+      <w:lvlJc w:val="left"/>
+      <w:pPr>
+        <w:ind w:left="5017" w:hanging="360"/>
+      </w:pPr>
+      <w:rPr>
+        <w:rFonts w:ascii="Courier New" w:hAnsi="Courier New" w:cs="Courier New" w:hint="default"/>
+      </w:rPr>
+    </w:lvl>
+    <w:lvl w:ilvl="5" w:tplc="080A0005" w:tentative="1">
+      <w:start w:val="1"/>
+      <w:numFmt w:val="bullet"/>
+      <w:lvlText w:val=""/>
+      <w:lvlJc w:val="left"/>
+      <w:pPr>
+        <w:ind w:left="5737" w:hanging="360"/>
+      </w:pPr>
+      <w:rPr>
+        <w:rFonts w:ascii="Wingdings" w:hAnsi="Wingdings" w:hint="default"/>
+      </w:rPr>
+    </w:lvl>
+    <w:lvl w:ilvl="6" w:tplc="080A0001" w:tentative="1">
+      <w:start w:val="1"/>
+      <w:numFmt w:val="bullet"/>
+      <w:lvlText w:val=""/>
+      <w:lvlJc w:val="left"/>
+      <w:pPr>
+        <w:ind w:left="6457" w:hanging="360"/>
+      </w:pPr>
+      <w:rPr>
+        <w:rFonts w:ascii="Symbol" w:hAnsi="Symbol" w:hint="default"/>
+      </w:rPr>
+    </w:lvl>
+    <w:lvl w:ilvl="7" w:tplc="080A0003" w:tentative="1">
+      <w:start w:val="1"/>
+      <w:numFmt w:val="bullet"/>
+      <w:lvlText w:val="o"/>
+      <w:lvlJc w:val="left"/>
+      <w:pPr>
+        <w:ind w:left="7177" w:hanging="360"/>
+      </w:pPr>
+      <w:rPr>
+        <w:rFonts w:ascii="Courier New" w:hAnsi="Courier New" w:cs="Courier New" w:hint="default"/>
+      </w:rPr>
+    </w:lvl>
+    <w:lvl w:ilvl="8" w:tplc="080A0005" w:tentative="1">
+      <w:start w:val="1"/>
+      <w:numFmt w:val="bullet"/>
+      <w:lvlText w:val=""/>
+      <w:lvlJc w:val="left"/>
+      <w:pPr>
+        <w:ind w:left="7897" w:hanging="360"/>
+      </w:pPr>
+      <w:rPr>
+        <w:rFonts w:ascii="Wingdings" w:hAnsi="Wingdings" w:hint="default"/>
+      </w:rPr>
+    </w:lvl>
+  </w:abstractNum>
+  <w:abstractNum w:abstractNumId="8" w15:restartNumberingAfterBreak="0">
+    <w:nsid w:val="42A574AD"/>
+    <w:multiLevelType w:val="hybridMultilevel"/>
+    <w:tmpl w:val="45A07DA8"/>
+    <w:lvl w:ilvl="0" w:tplc="080A000F">
+      <w:start w:val="1"/>
+      <w:numFmt w:val="decimal"/>
+      <w:lvlText w:val="%1."/>
+      <w:lvlJc w:val="left"/>
+      <w:pPr>
+        <w:ind w:left="720" w:hanging="360"/>
+      </w:pPr>
+    </w:lvl>
+    <w:lvl w:ilvl="1" w:tplc="080A0019">
+      <w:start w:val="1"/>
+      <w:numFmt w:val="lowerLetter"/>
+      <w:lvlText w:val="%2."/>
+      <w:lvlJc w:val="left"/>
+      <w:pPr>
+        <w:ind w:left="1440" w:hanging="360"/>
+      </w:pPr>
+    </w:lvl>
+    <w:lvl w:ilvl="2" w:tplc="080A001B" w:tentative="1">
+      <w:start w:val="1"/>
+      <w:numFmt w:val="lowerRoman"/>
+      <w:lvlText w:val="%3."/>
+      <w:lvlJc w:val="right"/>
+      <w:pPr>
+        <w:ind w:left="2160" w:hanging="180"/>
+      </w:pPr>
+    </w:lvl>
+    <w:lvl w:ilvl="3" w:tplc="080A000F" w:tentative="1">
+      <w:start w:val="1"/>
+      <w:numFmt w:val="decimal"/>
+      <w:lvlText w:val="%4."/>
+      <w:lvlJc w:val="left"/>
+      <w:pPr>
+        <w:ind w:left="2880" w:hanging="360"/>
+      </w:pPr>
+    </w:lvl>
+    <w:lvl w:ilvl="4" w:tplc="080A0019" w:tentative="1">
+      <w:start w:val="1"/>
+      <w:numFmt w:val="lowerLetter"/>
+      <w:lvlText w:val="%5."/>
+      <w:lvlJc w:val="left"/>
+      <w:pPr>
+        <w:ind w:left="3600" w:hanging="360"/>
+      </w:pPr>
+    </w:lvl>
+    <w:lvl w:ilvl="5" w:tplc="080A001B" w:tentative="1">
+      <w:start w:val="1"/>
+      <w:numFmt w:val="lowerRoman"/>
+      <w:lvlText w:val="%6."/>
+      <w:lvlJc w:val="right"/>
+      <w:pPr>
+        <w:ind w:left="4320" w:hanging="180"/>
+      </w:pPr>
+    </w:lvl>
+    <w:lvl w:ilvl="6" w:tplc="080A000F" w:tentative="1">
+      <w:start w:val="1"/>
+      <w:numFmt w:val="decimal"/>
+      <w:lvlText w:val="%7."/>
+      <w:lvlJc w:val="left"/>
+      <w:pPr>
+        <w:ind w:left="5040" w:hanging="360"/>
+      </w:pPr>
+    </w:lvl>
+    <w:lvl w:ilvl="7" w:tplc="080A0019" w:tentative="1">
+      <w:start w:val="1"/>
+      <w:numFmt w:val="lowerLetter"/>
+      <w:lvlText w:val="%8."/>
+      <w:lvlJc w:val="left"/>
+      <w:pPr>
+        <w:ind w:left="5760" w:hanging="360"/>
+      </w:pPr>
+    </w:lvl>
+    <w:lvl w:ilvl="8" w:tplc="080A001B" w:tentative="1">
+      <w:start w:val="1"/>
+      <w:numFmt w:val="lowerRoman"/>
+      <w:lvlText w:val="%9."/>
+      <w:lvlJc w:val="right"/>
+      <w:pPr>
+        <w:ind w:left="6480" w:hanging="180"/>
+      </w:pPr>
+    </w:lvl>
+  </w:abstractNum>
+  <w:abstractNum w:abstractNumId="9" w15:restartNumberingAfterBreak="0">
+    <w:nsid w:val="4619603E"/>
     <w:multiLevelType w:val="hybridMultilevel"/>
     <w:tmpl w:val="79565F02"/>
     <w:lvl w:ilvl="0" w:tplc="080A000F">
@@ -1360,11 +4118,151 @@
       </w:pPr>
     </w:lvl>
   </w:abstractNum>
+  <w:abstractNum w:abstractNumId="10" w15:restartNumberingAfterBreak="0">
+    <w:nsid w:val="4C5D5857"/>
+    <w:multiLevelType w:val="hybridMultilevel"/>
+    <w:tmpl w:val="A4B41C5C"/>
+    <w:lvl w:ilvl="0" w:tplc="080A0001">
+      <w:start w:val="1"/>
+      <w:numFmt w:val="bullet"/>
+      <w:lvlText w:val=""/>
+      <w:lvlJc w:val="left"/>
+      <w:pPr>
+        <w:ind w:left="1423" w:hanging="360"/>
+      </w:pPr>
+      <w:rPr>
+        <w:rFonts w:ascii="Symbol" w:hAnsi="Symbol" w:hint="default"/>
+      </w:rPr>
+    </w:lvl>
+    <w:lvl w:ilvl="1" w:tplc="080A0003" w:tentative="1">
+      <w:start w:val="1"/>
+      <w:numFmt w:val="bullet"/>
+      <w:lvlText w:val="o"/>
+      <w:lvlJc w:val="left"/>
+      <w:pPr>
+        <w:ind w:left="2143" w:hanging="360"/>
+      </w:pPr>
+      <w:rPr>
+        <w:rFonts w:ascii="Courier New" w:hAnsi="Courier New" w:cs="Courier New" w:hint="default"/>
+      </w:rPr>
+    </w:lvl>
+    <w:lvl w:ilvl="2" w:tplc="080A0005" w:tentative="1">
+      <w:start w:val="1"/>
+      <w:numFmt w:val="bullet"/>
+      <w:lvlText w:val=""/>
+      <w:lvlJc w:val="left"/>
+      <w:pPr>
+        <w:ind w:left="2863" w:hanging="360"/>
+      </w:pPr>
+      <w:rPr>
+        <w:rFonts w:ascii="Wingdings" w:hAnsi="Wingdings" w:hint="default"/>
+      </w:rPr>
+    </w:lvl>
+    <w:lvl w:ilvl="3" w:tplc="080A0001" w:tentative="1">
+      <w:start w:val="1"/>
+      <w:numFmt w:val="bullet"/>
+      <w:lvlText w:val=""/>
+      <w:lvlJc w:val="left"/>
+      <w:pPr>
+        <w:ind w:left="3583" w:hanging="360"/>
+      </w:pPr>
+      <w:rPr>
+        <w:rFonts w:ascii="Symbol" w:hAnsi="Symbol" w:hint="default"/>
+      </w:rPr>
+    </w:lvl>
+    <w:lvl w:ilvl="4" w:tplc="080A0003" w:tentative="1">
+      <w:start w:val="1"/>
+      <w:numFmt w:val="bullet"/>
+      <w:lvlText w:val="o"/>
+      <w:lvlJc w:val="left"/>
+      <w:pPr>
+        <w:ind w:left="4303" w:hanging="360"/>
+      </w:pPr>
+      <w:rPr>
+        <w:rFonts w:ascii="Courier New" w:hAnsi="Courier New" w:cs="Courier New" w:hint="default"/>
+      </w:rPr>
+    </w:lvl>
+    <w:lvl w:ilvl="5" w:tplc="080A0005" w:tentative="1">
+      <w:start w:val="1"/>
+      <w:numFmt w:val="bullet"/>
+      <w:lvlText w:val=""/>
+      <w:lvlJc w:val="left"/>
+      <w:pPr>
+        <w:ind w:left="5023" w:hanging="360"/>
+      </w:pPr>
+      <w:rPr>
+        <w:rFonts w:ascii="Wingdings" w:hAnsi="Wingdings" w:hint="default"/>
+      </w:rPr>
+    </w:lvl>
+    <w:lvl w:ilvl="6" w:tplc="080A0001" w:tentative="1">
+      <w:start w:val="1"/>
+      <w:numFmt w:val="bullet"/>
+      <w:lvlText w:val=""/>
+      <w:lvlJc w:val="left"/>
+      <w:pPr>
+        <w:ind w:left="5743" w:hanging="360"/>
+      </w:pPr>
+      <w:rPr>
+        <w:rFonts w:ascii="Symbol" w:hAnsi="Symbol" w:hint="default"/>
+      </w:rPr>
+    </w:lvl>
+    <w:lvl w:ilvl="7" w:tplc="080A0003" w:tentative="1">
+      <w:start w:val="1"/>
+      <w:numFmt w:val="bullet"/>
+      <w:lvlText w:val="o"/>
+      <w:lvlJc w:val="left"/>
+      <w:pPr>
+        <w:ind w:left="6463" w:hanging="360"/>
+      </w:pPr>
+      <w:rPr>
+        <w:rFonts w:ascii="Courier New" w:hAnsi="Courier New" w:cs="Courier New" w:hint="default"/>
+      </w:rPr>
+    </w:lvl>
+    <w:lvl w:ilvl="8" w:tplc="080A0005" w:tentative="1">
+      <w:start w:val="1"/>
+      <w:numFmt w:val="bullet"/>
+      <w:lvlText w:val=""/>
+      <w:lvlJc w:val="left"/>
+      <w:pPr>
+        <w:ind w:left="7183" w:hanging="360"/>
+      </w:pPr>
+      <w:rPr>
+        <w:rFonts w:ascii="Wingdings" w:hAnsi="Wingdings" w:hint="default"/>
+      </w:rPr>
+    </w:lvl>
+  </w:abstractNum>
   <w:num w:numId="1">
+    <w:abstractNumId w:val="5"/>
+  </w:num>
+  <w:num w:numId="2">
+    <w:abstractNumId w:val="4"/>
+  </w:num>
+  <w:num w:numId="3">
+    <w:abstractNumId w:val="6"/>
+  </w:num>
+  <w:num w:numId="4">
+    <w:abstractNumId w:val="0"/>
+  </w:num>
+  <w:num w:numId="5">
+    <w:abstractNumId w:val="9"/>
+  </w:num>
+  <w:num w:numId="6">
+    <w:abstractNumId w:val="8"/>
+  </w:num>
+  <w:num w:numId="7">
     <w:abstractNumId w:val="1"/>
   </w:num>
-  <w:num w:numId="2">
-    <w:abstractNumId w:val="0"/>
+  <w:num w:numId="8">
+    <w:abstractNumId w:val="7"/>
+  </w:num>
+  <w:num w:numId="9">
+    <w:abstractNumId w:val="3"/>
+  </w:num>
+  <w:num w:numId="10">
+    <w:abstractNumId w:val="10"/>
+  </w:num>
+  <w:num w:numId="11">
+    <w:abstractNumId w:val="2"/>
   </w:num>
 </w:numbering>
 </file>
@@ -1906,6 +4804,18 @@
     <w:uiPriority w:val="99"/>
     <w:rsid w:val="00E82558"/>
   </w:style>
+  <w:style w:type="character" w:styleId="Hipervnculovisitado">
+    <w:name w:val="FollowedHyperlink"/>
+    <w:basedOn w:val="Fuentedeprrafopredeter"/>
+    <w:uiPriority w:val="99"/>
+    <w:semiHidden/>
+    <w:unhideWhenUsed/>
+    <w:rsid w:val="00515B54"/>
+    <w:rPr>
+      <w:color w:val="954F72" w:themeColor="followedHyperlink"/>
+      <w:u w:val="single"/>
+    </w:rPr>
+  </w:style>
 </w:styles>
 </file>
 

</xml_diff>